<commit_message>
Added RS232 for debugging. Found an issue with large 7805, causing a short to ground in RA2.
</commit_message>
<xml_diff>
--- a/Documentation/Manuel Tone Board.docx
+++ b/Documentation/Manuel Tone Board.docx
@@ -1036,41 +1036,13 @@
         </w:rPr>
         <w:t>Ce circuit est utilisé pour injecter une sinusoïdale (</w:t>
       </w:r>
-      <w:proofErr w:type="spellStart"/>
       <w:r>
         <w:rPr>
           <w:i/>
           <w:iCs/>
           <w:lang w:val="fr-CA"/>
         </w:rPr>
-        <w:t>Continuous</w:t>
-      </w:r>
-      <w:proofErr w:type="spellEnd"/>
-      <w:r>
-        <w:rPr>
-          <w:i/>
-          <w:iCs/>
-          <w:lang w:val="fr-CA"/>
-        </w:rPr>
-        <w:t xml:space="preserve"> Tone Code </w:t>
-      </w:r>
-      <w:proofErr w:type="spellStart"/>
-      <w:r>
-        <w:rPr>
-          <w:i/>
-          <w:iCs/>
-          <w:lang w:val="fr-CA"/>
-        </w:rPr>
-        <w:t>Squelch</w:t>
-      </w:r>
-      <w:proofErr w:type="spellEnd"/>
-      <w:r>
-        <w:rPr>
-          <w:i/>
-          <w:iCs/>
-          <w:lang w:val="fr-CA"/>
-        </w:rPr>
-        <w:t xml:space="preserve"> System</w:t>
+        <w:t>Continuous Tone Code Squelch System</w:t>
       </w:r>
       <w:r>
         <w:rPr>
@@ -1117,21 +1089,7 @@
         <w:rPr>
           <w:lang w:val="fr-CA"/>
         </w:rPr>
-        <w:t xml:space="preserve">Lorsque l’option « Reverse </w:t>
-      </w:r>
-      <w:proofErr w:type="spellStart"/>
-      <w:r>
-        <w:rPr>
-          <w:lang w:val="fr-CA"/>
-        </w:rPr>
-        <w:t>Burst</w:t>
-      </w:r>
-      <w:proofErr w:type="spellEnd"/>
-      <w:r>
-        <w:rPr>
-          <w:lang w:val="fr-CA"/>
-        </w:rPr>
-        <w:t> » est activée, le contrôleur inverse la phase de la tonalité de 180</w:t>
+        <w:t>Lorsque l’option « Reverse Burst » est activée, le contrôleur inverse la phase de la tonalité de 180</w:t>
       </w:r>
       <w:r>
         <w:rPr>
@@ -1618,43 +1576,17 @@
                 <w14:ligatures w14:val="none"/>
               </w:rPr>
             </w:pPr>
-            <w:proofErr w:type="spellStart"/>
-            <w:r>
-              <w:rPr>
-                <w:rFonts w:ascii="Aptos Narrow" w:eastAsia="Times New Roman" w:hAnsi="Aptos Narrow" w:cs="Times New Roman"/>
-                <w:color w:val="000000"/>
-                <w:kern w:val="0"/>
-                <w:sz w:val="18"/>
-                <w:szCs w:val="18"/>
-                <w14:ligatures w14:val="none"/>
-              </w:rPr>
-              <w:t>Condensateur</w:t>
-            </w:r>
-            <w:proofErr w:type="spellEnd"/>
-            <w:r>
-              <w:rPr>
-                <w:rFonts w:ascii="Aptos Narrow" w:eastAsia="Times New Roman" w:hAnsi="Aptos Narrow" w:cs="Times New Roman"/>
-                <w:color w:val="000000"/>
-                <w:kern w:val="0"/>
-                <w:sz w:val="18"/>
-                <w:szCs w:val="18"/>
-                <w14:ligatures w14:val="none"/>
-              </w:rPr>
-              <w:t xml:space="preserve"> </w:t>
-            </w:r>
-            <w:proofErr w:type="spellStart"/>
-            <w:r>
-              <w:rPr>
-                <w:rFonts w:ascii="Aptos Narrow" w:eastAsia="Times New Roman" w:hAnsi="Aptos Narrow" w:cs="Times New Roman"/>
-                <w:color w:val="000000"/>
-                <w:kern w:val="0"/>
-                <w:sz w:val="18"/>
-                <w:szCs w:val="18"/>
-                <w14:ligatures w14:val="none"/>
-              </w:rPr>
-              <w:t>céramique</w:t>
-            </w:r>
-            <w:proofErr w:type="spellEnd"/>
+            <w:r>
+              <w:rPr>
+                <w:rFonts w:ascii="Aptos Narrow" w:eastAsia="Times New Roman" w:hAnsi="Aptos Narrow" w:cs="Times New Roman"/>
+                <w:color w:val="000000"/>
+                <w:kern w:val="0"/>
+                <w:sz w:val="18"/>
+                <w:szCs w:val="18"/>
+                <w14:ligatures w14:val="none"/>
+              </w:rPr>
+              <w:t>Condensateur céramique</w:t>
+            </w:r>
           </w:p>
         </w:tc>
         <w:tc>
@@ -1924,19 +1856,7 @@
                 <w:szCs w:val="18"/>
                 <w14:ligatures w14:val="none"/>
               </w:rPr>
-              <w:t>C</w:t>
-            </w:r>
-            <w:proofErr w:type="gramStart"/>
-            <w:r>
-              <w:rPr>
-                <w:rFonts w:ascii="Aptos Narrow" w:eastAsia="Times New Roman" w:hAnsi="Aptos Narrow" w:cs="Times New Roman"/>
-                <w:color w:val="000000"/>
-                <w:kern w:val="0"/>
-                <w:sz w:val="18"/>
-                <w:szCs w:val="18"/>
-                <w14:ligatures w14:val="none"/>
-              </w:rPr>
-              <w:t>2</w:t>
+              <w:t>C2</w:t>
             </w:r>
             <w:r>
               <w:rPr>
@@ -1958,19 +1878,7 @@
                 <w:szCs w:val="18"/>
                 <w14:ligatures w14:val="none"/>
               </w:rPr>
-              <w:t>C</w:t>
-            </w:r>
-            <w:proofErr w:type="gramEnd"/>
-            <w:r>
-              <w:rPr>
-                <w:rFonts w:ascii="Aptos Narrow" w:eastAsia="Times New Roman" w:hAnsi="Aptos Narrow" w:cs="Times New Roman"/>
-                <w:color w:val="000000"/>
-                <w:kern w:val="0"/>
-                <w:sz w:val="18"/>
-                <w:szCs w:val="18"/>
-                <w14:ligatures w14:val="none"/>
-              </w:rPr>
-              <w:t>3</w:t>
+              <w:t>C3</w:t>
             </w:r>
           </w:p>
         </w:tc>
@@ -2104,43 +2012,17 @@
                 <w14:ligatures w14:val="none"/>
               </w:rPr>
             </w:pPr>
-            <w:proofErr w:type="spellStart"/>
-            <w:r>
-              <w:rPr>
-                <w:rFonts w:ascii="Aptos Narrow" w:eastAsia="Times New Roman" w:hAnsi="Aptos Narrow" w:cs="Times New Roman"/>
-                <w:color w:val="000000"/>
-                <w:kern w:val="0"/>
-                <w:sz w:val="18"/>
-                <w:szCs w:val="18"/>
-                <w14:ligatures w14:val="none"/>
-              </w:rPr>
-              <w:t>Condensateur</w:t>
-            </w:r>
-            <w:proofErr w:type="spellEnd"/>
-            <w:r>
-              <w:rPr>
-                <w:rFonts w:ascii="Aptos Narrow" w:eastAsia="Times New Roman" w:hAnsi="Aptos Narrow" w:cs="Times New Roman"/>
-                <w:color w:val="000000"/>
-                <w:kern w:val="0"/>
-                <w:sz w:val="18"/>
-                <w:szCs w:val="18"/>
-                <w14:ligatures w14:val="none"/>
-              </w:rPr>
-              <w:t xml:space="preserve"> </w:t>
-            </w:r>
-            <w:proofErr w:type="spellStart"/>
-            <w:r>
-              <w:rPr>
-                <w:rFonts w:ascii="Aptos Narrow" w:eastAsia="Times New Roman" w:hAnsi="Aptos Narrow" w:cs="Times New Roman"/>
-                <w:color w:val="000000"/>
-                <w:kern w:val="0"/>
-                <w:sz w:val="18"/>
-                <w:szCs w:val="18"/>
-                <w14:ligatures w14:val="none"/>
-              </w:rPr>
-              <w:t>céramique</w:t>
-            </w:r>
-            <w:proofErr w:type="spellEnd"/>
+            <w:r>
+              <w:rPr>
+                <w:rFonts w:ascii="Aptos Narrow" w:eastAsia="Times New Roman" w:hAnsi="Aptos Narrow" w:cs="Times New Roman"/>
+                <w:color w:val="000000"/>
+                <w:kern w:val="0"/>
+                <w:sz w:val="18"/>
+                <w:szCs w:val="18"/>
+                <w14:ligatures w14:val="none"/>
+              </w:rPr>
+              <w:t>Condensateur céramique</w:t>
+            </w:r>
           </w:p>
         </w:tc>
         <w:tc>
@@ -2170,7 +2052,18 @@
                 <w:szCs w:val="18"/>
                 <w14:ligatures w14:val="none"/>
               </w:rPr>
-              <w:t>0.022</w:t>
+              <w:t>0.0</w:t>
+            </w:r>
+            <w:r>
+              <w:rPr>
+                <w:rFonts w:ascii="Aptos Narrow" w:eastAsia="Times New Roman" w:hAnsi="Aptos Narrow" w:cs="Times New Roman"/>
+                <w:color w:val="000000"/>
+                <w:kern w:val="0"/>
+                <w:sz w:val="18"/>
+                <w:szCs w:val="18"/>
+                <w14:ligatures w14:val="none"/>
+              </w:rPr>
+              <w:t>50</w:t>
             </w:r>
             <w:r>
               <w:rPr>
@@ -2223,31 +2116,7 @@
                 <w:szCs w:val="18"/>
                 <w14:ligatures w14:val="none"/>
               </w:rPr>
-              <w:t>C</w:t>
-            </w:r>
-            <w:proofErr w:type="gramStart"/>
-            <w:r>
-              <w:rPr>
-                <w:rFonts w:ascii="Aptos Narrow" w:eastAsia="Times New Roman" w:hAnsi="Aptos Narrow" w:cs="Times New Roman"/>
-                <w:color w:val="000000"/>
-                <w:kern w:val="0"/>
-                <w:sz w:val="18"/>
-                <w:szCs w:val="18"/>
-                <w14:ligatures w14:val="none"/>
-              </w:rPr>
-              <w:t>4,C</w:t>
-            </w:r>
-            <w:proofErr w:type="gramEnd"/>
-            <w:r>
-              <w:rPr>
-                <w:rFonts w:ascii="Aptos Narrow" w:eastAsia="Times New Roman" w:hAnsi="Aptos Narrow" w:cs="Times New Roman"/>
-                <w:color w:val="000000"/>
-                <w:kern w:val="0"/>
-                <w:sz w:val="18"/>
-                <w:szCs w:val="18"/>
-                <w14:ligatures w14:val="none"/>
-              </w:rPr>
-              <w:t>5</w:t>
+              <w:t>C4,C5</w:t>
             </w:r>
           </w:p>
         </w:tc>
@@ -2338,16 +2207,62 @@
                 <w14:ligatures w14:val="none"/>
               </w:rPr>
             </w:pPr>
-            <w:r>
-              <w:rPr>
-                <w:rFonts w:ascii="Aptos Narrow" w:eastAsia="Times New Roman" w:hAnsi="Aptos Narrow" w:cs="Times New Roman"/>
-                <w:color w:val="000000"/>
-                <w:kern w:val="0"/>
-                <w:sz w:val="18"/>
-                <w:szCs w:val="18"/>
-                <w14:ligatures w14:val="none"/>
-              </w:rPr>
-              <w:t>ONSEMI_NCV7805BDTRKG</w:t>
+            <w:hyperlink r:id="rId6" w:history="1">
+              <w:r>
+                <w:rPr>
+                  <w:rStyle w:val="Hyperlink"/>
+                  <w:rFonts w:ascii="Aptos Narrow" w:eastAsia="Times New Roman" w:hAnsi="Aptos Narrow" w:cs="Times New Roman"/>
+                  <w:kern w:val="0"/>
+                  <w:sz w:val="18"/>
+                  <w:szCs w:val="18"/>
+                  <w14:ligatures w14:val="none"/>
+                </w:rPr>
+                <w:t>L7805CDT-TR</w:t>
+              </w:r>
+            </w:hyperlink>
+            <w:r>
+              <w:rPr>
+                <w:rFonts w:ascii="Aptos Narrow" w:eastAsia="Times New Roman" w:hAnsi="Aptos Narrow" w:cs="Times New Roman"/>
+                <w:color w:val="000000"/>
+                <w:kern w:val="0"/>
+                <w:sz w:val="18"/>
+                <w:szCs w:val="18"/>
+                <w14:ligatures w14:val="none"/>
+              </w:rPr>
+              <w:t xml:space="preserve"> </w:t>
+            </w:r>
+            <w:r>
+              <w:rPr>
+                <w:rFonts w:ascii="Aptos Narrow" w:eastAsia="Times New Roman" w:hAnsi="Aptos Narrow" w:cs="Times New Roman"/>
+                <w:color w:val="000000"/>
+                <w:kern w:val="0"/>
+                <w:sz w:val="18"/>
+                <w:szCs w:val="18"/>
+                <w14:ligatures w14:val="none"/>
+              </w:rPr>
+              <w:t>(</w:t>
+            </w:r>
+            <w:r>
+              <w:rPr>
+                <w:rFonts w:ascii="Aptos Narrow" w:eastAsia="Times New Roman" w:hAnsi="Aptos Narrow" w:cs="Times New Roman"/>
+                <w:color w:val="000000"/>
+                <w:kern w:val="0"/>
+                <w:sz w:val="18"/>
+                <w:szCs w:val="18"/>
+                <w14:ligatures w14:val="none"/>
+              </w:rPr>
+              <w:t>STMicro</w:t>
+            </w:r>
+            <w:r>
+              <w:rPr>
+                <w:rFonts w:ascii="Aptos Narrow" w:eastAsia="Times New Roman" w:hAnsi="Aptos Narrow" w:cs="Times New Roman"/>
+                <w:color w:val="000000"/>
+                <w:kern w:val="0"/>
+                <w:sz w:val="18"/>
+                <w:szCs w:val="18"/>
+                <w14:ligatures w14:val="none"/>
+              </w:rPr>
+              <w:t>)</w:t>
             </w:r>
           </w:p>
         </w:tc>
@@ -2380,6 +2295,17 @@
               </w:rPr>
               <w:t>Surface mount 7805</w:t>
             </w:r>
+            <w:r>
+              <w:rPr>
+                <w:rFonts w:ascii="Aptos Narrow" w:eastAsia="Times New Roman" w:hAnsi="Aptos Narrow" w:cs="Times New Roman"/>
+                <w:color w:val="000000"/>
+                <w:kern w:val="0"/>
+                <w:sz w:val="18"/>
+                <w:szCs w:val="18"/>
+                <w14:ligatures w14:val="none"/>
+              </w:rPr>
+              <w:t xml:space="preserve"> DPAK</w:t>
+            </w:r>
           </w:p>
         </w:tc>
         <w:tc>
@@ -2400,17 +2326,6 @@
                 <w14:ligatures w14:val="none"/>
               </w:rPr>
             </w:pPr>
-            <w:r>
-              <w:rPr>
-                <w:rFonts w:ascii="Aptos Narrow" w:eastAsia="Times New Roman" w:hAnsi="Aptos Narrow" w:cs="Times New Roman"/>
-                <w:color w:val="000000"/>
-                <w:kern w:val="0"/>
-                <w:sz w:val="18"/>
-                <w:szCs w:val="18"/>
-                <w14:ligatures w14:val="none"/>
-              </w:rPr>
-              <w:t>7805</w:t>
-            </w:r>
           </w:p>
         </w:tc>
         <w:tc>
@@ -2532,16 +2447,29 @@
                 <w14:ligatures w14:val="none"/>
               </w:rPr>
             </w:pPr>
-            <w:r>
-              <w:rPr>
-                <w:rFonts w:ascii="Aptos Narrow" w:eastAsia="Times New Roman" w:hAnsi="Aptos Narrow" w:cs="Times New Roman"/>
-                <w:color w:val="000000"/>
-                <w:kern w:val="0"/>
-                <w:sz w:val="18"/>
-                <w:szCs w:val="18"/>
-                <w14:ligatures w14:val="none"/>
-              </w:rPr>
-              <w:t>AMPHENOLANYTEK_VI0621550000G</w:t>
+            <w:hyperlink r:id="rId7" w:history="1">
+              <w:r>
+                <w:rPr>
+                  <w:rStyle w:val="Hyperlink"/>
+                  <w:rFonts w:ascii="Aptos Narrow" w:eastAsia="Times New Roman" w:hAnsi="Aptos Narrow" w:cs="Times New Roman"/>
+                  <w:kern w:val="0"/>
+                  <w:sz w:val="18"/>
+                  <w:szCs w:val="18"/>
+                  <w14:ligatures w14:val="none"/>
+                </w:rPr>
+                <w:t>VI0621550000G</w:t>
+              </w:r>
+            </w:hyperlink>
+            <w:r>
+              <w:rPr>
+                <w:rFonts w:ascii="Aptos Narrow" w:eastAsia="Times New Roman" w:hAnsi="Aptos Narrow" w:cs="Times New Roman"/>
+                <w:color w:val="000000"/>
+                <w:kern w:val="0"/>
+                <w:sz w:val="18"/>
+                <w:szCs w:val="18"/>
+                <w14:ligatures w14:val="none"/>
+              </w:rPr>
+              <w:t xml:space="preserve"> (Amphenol)</w:t>
             </w:r>
           </w:p>
         </w:tc>
@@ -2574,7 +2502,6 @@
               </w:rPr>
               <w:t>1x6 Wire terminal (</w:t>
             </w:r>
-            <w:proofErr w:type="spellStart"/>
             <w:r>
               <w:rPr>
                 <w:rFonts w:ascii="Aptos Narrow" w:eastAsia="Times New Roman" w:hAnsi="Aptos Narrow" w:cs="Times New Roman"/>
@@ -2617,19 +2544,7 @@
                 <w:szCs w:val="18"/>
                 <w14:ligatures w14:val="none"/>
               </w:rPr>
-              <w:t>l</w:t>
-            </w:r>
-            <w:proofErr w:type="spellEnd"/>
-            <w:r>
-              <w:rPr>
-                <w:rFonts w:ascii="Aptos Narrow" w:eastAsia="Times New Roman" w:hAnsi="Aptos Narrow" w:cs="Times New Roman"/>
-                <w:color w:val="000000"/>
-                <w:kern w:val="0"/>
-                <w:sz w:val="18"/>
-                <w:szCs w:val="18"/>
-                <w14:ligatures w14:val="none"/>
-              </w:rPr>
-              <w:t>)</w:t>
+              <w:t>l)</w:t>
             </w:r>
           </w:p>
         </w:tc>
@@ -2771,16 +2686,29 @@
                 <w14:ligatures w14:val="none"/>
               </w:rPr>
             </w:pPr>
-            <w:r>
-              <w:rPr>
-                <w:rFonts w:ascii="Aptos Narrow" w:eastAsia="Times New Roman" w:hAnsi="Aptos Narrow" w:cs="Times New Roman"/>
-                <w:color w:val="000000"/>
-                <w:kern w:val="0"/>
-                <w:sz w:val="18"/>
-                <w:szCs w:val="18"/>
-                <w14:ligatures w14:val="none"/>
-              </w:rPr>
-              <w:t>BOURNSINC__PV36W103C01B00</w:t>
+            <w:hyperlink r:id="rId8" w:history="1">
+              <w:r>
+                <w:rPr>
+                  <w:rStyle w:val="Hyperlink"/>
+                  <w:rFonts w:ascii="Aptos Narrow" w:eastAsia="Times New Roman" w:hAnsi="Aptos Narrow" w:cs="Times New Roman"/>
+                  <w:kern w:val="0"/>
+                  <w:sz w:val="18"/>
+                  <w:szCs w:val="18"/>
+                  <w14:ligatures w14:val="none"/>
+                </w:rPr>
+                <w:t>PV36W103C01B00</w:t>
+              </w:r>
+            </w:hyperlink>
+            <w:r>
+              <w:rPr>
+                <w:rFonts w:ascii="Aptos Narrow" w:eastAsia="Times New Roman" w:hAnsi="Aptos Narrow" w:cs="Times New Roman"/>
+                <w:color w:val="000000"/>
+                <w:kern w:val="0"/>
+                <w:sz w:val="18"/>
+                <w:szCs w:val="18"/>
+                <w14:ligatures w14:val="none"/>
+              </w:rPr>
+              <w:t xml:space="preserve"> (Bourns Inc.)</w:t>
             </w:r>
           </w:p>
         </w:tc>
@@ -2841,7 +2769,27 @@
                 <w:szCs w:val="18"/>
                 <w14:ligatures w14:val="none"/>
               </w:rPr>
-              <w:t>1000Ω</w:t>
+              <w:t>1</w:t>
+            </w:r>
+            <w:r>
+              <w:rPr>
+                <w:rFonts w:ascii="Times New Roman" w:eastAsia="Times New Roman" w:hAnsi="Times New Roman" w:cs="Times New Roman"/>
+                <w:kern w:val="0"/>
+                <w:sz w:val="18"/>
+                <w:szCs w:val="18"/>
+                <w14:ligatures w14:val="none"/>
+              </w:rPr>
+              <w:t xml:space="preserve">K </w:t>
+            </w:r>
+            <w:r>
+              <w:rPr>
+                <w:rFonts w:ascii="Times New Roman" w:eastAsia="Times New Roman" w:hAnsi="Times New Roman" w:cs="Times New Roman"/>
+                <w:kern w:val="0"/>
+                <w:sz w:val="18"/>
+                <w:szCs w:val="18"/>
+                <w14:ligatures w14:val="none"/>
+              </w:rPr>
+              <w:t>Ω</w:t>
             </w:r>
           </w:p>
         </w:tc>
@@ -2995,29 +2943,16 @@
                 <w14:ligatures w14:val="none"/>
               </w:rPr>
             </w:pPr>
-            <w:proofErr w:type="spellStart"/>
-            <w:r>
-              <w:rPr>
-                <w:rFonts w:ascii="Aptos Narrow" w:eastAsia="Times New Roman" w:hAnsi="Aptos Narrow" w:cs="Times New Roman"/>
-                <w:color w:val="000000"/>
-                <w:kern w:val="0"/>
-                <w:sz w:val="18"/>
-                <w:szCs w:val="18"/>
-                <w14:ligatures w14:val="none"/>
-              </w:rPr>
-              <w:t>Résistance</w:t>
-            </w:r>
-            <w:proofErr w:type="spellEnd"/>
-            <w:r>
-              <w:rPr>
-                <w:rFonts w:ascii="Aptos Narrow" w:eastAsia="Times New Roman" w:hAnsi="Aptos Narrow" w:cs="Times New Roman"/>
-                <w:color w:val="000000"/>
-                <w:kern w:val="0"/>
-                <w:sz w:val="18"/>
-                <w:szCs w:val="18"/>
-                <w14:ligatures w14:val="none"/>
-              </w:rPr>
-              <w:t xml:space="preserve"> 1/4Watt</w:t>
+            <w:r>
+              <w:rPr>
+                <w:rFonts w:ascii="Aptos Narrow" w:eastAsia="Times New Roman" w:hAnsi="Aptos Narrow" w:cs="Times New Roman"/>
+                <w:color w:val="000000"/>
+                <w:kern w:val="0"/>
+                <w:sz w:val="18"/>
+                <w:szCs w:val="18"/>
+                <w14:ligatures w14:val="none"/>
+              </w:rPr>
+              <w:t>Résistance 1/4Watt</w:t>
             </w:r>
           </w:p>
         </w:tc>
@@ -3040,13 +2975,24 @@
             </w:pPr>
             <w:r>
               <w:rPr>
+                <w:rFonts w:ascii="Aptos Narrow" w:eastAsia="Times New Roman" w:hAnsi="Aptos Narrow" w:cs="Times New Roman"/>
+                <w:color w:val="000000"/>
+                <w:kern w:val="0"/>
+                <w:sz w:val="18"/>
+                <w:szCs w:val="18"/>
+                <w14:ligatures w14:val="none"/>
+              </w:rPr>
+              <w:t>1K</w:t>
+            </w:r>
+            <w:r>
+              <w:rPr>
                 <w:rFonts w:ascii="Times New Roman" w:eastAsia="Times New Roman" w:hAnsi="Times New Roman" w:cs="Times New Roman"/>
                 <w:kern w:val="0"/>
                 <w:sz w:val="18"/>
                 <w:szCs w:val="18"/>
                 <w14:ligatures w14:val="none"/>
               </w:rPr>
-              <w:t>470Ω</w:t>
+              <w:t xml:space="preserve"> Ω</w:t>
             </w:r>
           </w:p>
         </w:tc>
@@ -3077,31 +3023,7 @@
                 <w:szCs w:val="18"/>
                 <w14:ligatures w14:val="none"/>
               </w:rPr>
-              <w:t>R</w:t>
-            </w:r>
-            <w:proofErr w:type="gramStart"/>
-            <w:r>
-              <w:rPr>
-                <w:rFonts w:ascii="Aptos Narrow" w:eastAsia="Times New Roman" w:hAnsi="Aptos Narrow" w:cs="Times New Roman"/>
-                <w:color w:val="000000"/>
-                <w:kern w:val="0"/>
-                <w:sz w:val="18"/>
-                <w:szCs w:val="18"/>
-                <w14:ligatures w14:val="none"/>
-              </w:rPr>
-              <w:t>2,R</w:t>
-            </w:r>
-            <w:proofErr w:type="gramEnd"/>
-            <w:r>
-              <w:rPr>
-                <w:rFonts w:ascii="Aptos Narrow" w:eastAsia="Times New Roman" w:hAnsi="Aptos Narrow" w:cs="Times New Roman"/>
-                <w:color w:val="000000"/>
-                <w:kern w:val="0"/>
-                <w:sz w:val="18"/>
-                <w:szCs w:val="18"/>
-                <w14:ligatures w14:val="none"/>
-              </w:rPr>
-              <w:t>5</w:t>
+              <w:t>R2,R5</w:t>
             </w:r>
           </w:p>
         </w:tc>
@@ -3223,29 +3145,16 @@
                 <w14:ligatures w14:val="none"/>
               </w:rPr>
             </w:pPr>
-            <w:proofErr w:type="spellStart"/>
-            <w:r>
-              <w:rPr>
-                <w:rFonts w:ascii="Aptos Narrow" w:eastAsia="Times New Roman" w:hAnsi="Aptos Narrow" w:cs="Times New Roman"/>
-                <w:color w:val="000000"/>
-                <w:kern w:val="0"/>
-                <w:sz w:val="18"/>
-                <w:szCs w:val="18"/>
-                <w14:ligatures w14:val="none"/>
-              </w:rPr>
-              <w:t>Résistance</w:t>
-            </w:r>
-            <w:proofErr w:type="spellEnd"/>
-            <w:r>
-              <w:rPr>
-                <w:rFonts w:ascii="Aptos Narrow" w:eastAsia="Times New Roman" w:hAnsi="Aptos Narrow" w:cs="Times New Roman"/>
-                <w:color w:val="000000"/>
-                <w:kern w:val="0"/>
-                <w:sz w:val="18"/>
-                <w:szCs w:val="18"/>
-                <w14:ligatures w14:val="none"/>
-              </w:rPr>
-              <w:t xml:space="preserve"> 1/4Watt</w:t>
+            <w:r>
+              <w:rPr>
+                <w:rFonts w:ascii="Aptos Narrow" w:eastAsia="Times New Roman" w:hAnsi="Aptos Narrow" w:cs="Times New Roman"/>
+                <w:color w:val="000000"/>
+                <w:kern w:val="0"/>
+                <w:sz w:val="18"/>
+                <w:szCs w:val="18"/>
+                <w14:ligatures w14:val="none"/>
+              </w:rPr>
+              <w:t>Résistance 1/4Watt</w:t>
             </w:r>
           </w:p>
         </w:tc>
@@ -3274,7 +3183,27 @@
                 <w:szCs w:val="18"/>
                 <w14:ligatures w14:val="none"/>
               </w:rPr>
-              <w:t>10,000Ω</w:t>
+              <w:t>10K</w:t>
+            </w:r>
+            <w:r>
+              <w:rPr>
+                <w:rFonts w:ascii="Times New Roman" w:eastAsia="Times New Roman" w:hAnsi="Times New Roman" w:cs="Times New Roman"/>
+                <w:kern w:val="0"/>
+                <w:sz w:val="18"/>
+                <w:szCs w:val="18"/>
+                <w14:ligatures w14:val="none"/>
+              </w:rPr>
+              <w:t xml:space="preserve"> </w:t>
+            </w:r>
+            <w:r>
+              <w:rPr>
+                <w:rFonts w:ascii="Times New Roman" w:eastAsia="Times New Roman" w:hAnsi="Times New Roman" w:cs="Times New Roman"/>
+                <w:kern w:val="0"/>
+                <w:sz w:val="18"/>
+                <w:szCs w:val="18"/>
+                <w14:ligatures w14:val="none"/>
+              </w:rPr>
+              <w:t>Ω</w:t>
             </w:r>
           </w:p>
         </w:tc>
@@ -3305,31 +3234,7 @@
                 <w:szCs w:val="18"/>
                 <w14:ligatures w14:val="none"/>
               </w:rPr>
-              <w:t>R</w:t>
-            </w:r>
-            <w:proofErr w:type="gramStart"/>
-            <w:r>
-              <w:rPr>
-                <w:rFonts w:ascii="Aptos Narrow" w:eastAsia="Times New Roman" w:hAnsi="Aptos Narrow" w:cs="Times New Roman"/>
-                <w:color w:val="000000"/>
-                <w:kern w:val="0"/>
-                <w:sz w:val="18"/>
-                <w:szCs w:val="18"/>
-                <w14:ligatures w14:val="none"/>
-              </w:rPr>
-              <w:t>3,R</w:t>
-            </w:r>
-            <w:proofErr w:type="gramEnd"/>
-            <w:r>
-              <w:rPr>
-                <w:rFonts w:ascii="Aptos Narrow" w:eastAsia="Times New Roman" w:hAnsi="Aptos Narrow" w:cs="Times New Roman"/>
-                <w:color w:val="000000"/>
-                <w:kern w:val="0"/>
-                <w:sz w:val="18"/>
-                <w:szCs w:val="18"/>
-                <w14:ligatures w14:val="none"/>
-              </w:rPr>
-              <w:t>4</w:t>
+              <w:t>R3,R4</w:t>
             </w:r>
           </w:p>
         </w:tc>
@@ -3421,16 +3326,29 @@
                 <w14:ligatures w14:val="none"/>
               </w:rPr>
             </w:pPr>
-            <w:r>
-              <w:rPr>
-                <w:rFonts w:ascii="Aptos Narrow" w:eastAsia="Times New Roman" w:hAnsi="Aptos Narrow" w:cs="Times New Roman"/>
-                <w:color w:val="000000"/>
-                <w:kern w:val="0"/>
-                <w:sz w:val="18"/>
-                <w:szCs w:val="18"/>
-                <w14:ligatures w14:val="none"/>
-              </w:rPr>
-              <w:t>BOURNSINC_4609X-101-102LF</w:t>
+            <w:hyperlink r:id="rId9" w:history="1">
+              <w:r>
+                <w:rPr>
+                  <w:rStyle w:val="Hyperlink"/>
+                  <w:rFonts w:ascii="Aptos Narrow" w:eastAsia="Times New Roman" w:hAnsi="Aptos Narrow" w:cs="Times New Roman"/>
+                  <w:kern w:val="0"/>
+                  <w:sz w:val="18"/>
+                  <w:szCs w:val="18"/>
+                  <w14:ligatures w14:val="none"/>
+                </w:rPr>
+                <w:t>4609X-101-102LF</w:t>
+              </w:r>
+            </w:hyperlink>
+            <w:r>
+              <w:rPr>
+                <w:rFonts w:ascii="Aptos Narrow" w:eastAsia="Times New Roman" w:hAnsi="Aptos Narrow" w:cs="Times New Roman"/>
+                <w:color w:val="000000"/>
+                <w:kern w:val="0"/>
+                <w:sz w:val="18"/>
+                <w:szCs w:val="18"/>
+                <w14:ligatures w14:val="none"/>
+              </w:rPr>
+              <w:t xml:space="preserve"> (Bourns Inc.)</w:t>
             </w:r>
           </w:p>
         </w:tc>
@@ -3452,29 +3370,38 @@
                 <w14:ligatures w14:val="none"/>
               </w:rPr>
             </w:pPr>
-            <w:proofErr w:type="spellStart"/>
-            <w:r>
-              <w:rPr>
-                <w:rFonts w:ascii="Aptos Narrow" w:eastAsia="Times New Roman" w:hAnsi="Aptos Narrow" w:cs="Times New Roman"/>
-                <w:color w:val="000000"/>
-                <w:kern w:val="0"/>
-                <w:sz w:val="18"/>
-                <w:szCs w:val="18"/>
-                <w14:ligatures w14:val="none"/>
-              </w:rPr>
-              <w:t>Résistance</w:t>
-            </w:r>
-            <w:proofErr w:type="spellEnd"/>
-            <w:r>
-              <w:rPr>
-                <w:rFonts w:ascii="Aptos Narrow" w:eastAsia="Times New Roman" w:hAnsi="Aptos Narrow" w:cs="Times New Roman"/>
-                <w:color w:val="000000"/>
-                <w:kern w:val="0"/>
-                <w:sz w:val="18"/>
-                <w:szCs w:val="18"/>
-                <w14:ligatures w14:val="none"/>
-              </w:rPr>
-              <w:t xml:space="preserve"> SIP</w:t>
+            <w:r>
+              <w:rPr>
+                <w:rFonts w:ascii="Aptos Narrow" w:eastAsia="Times New Roman" w:hAnsi="Aptos Narrow" w:cs="Times New Roman"/>
+                <w:color w:val="000000"/>
+                <w:kern w:val="0"/>
+                <w:sz w:val="18"/>
+                <w:szCs w:val="18"/>
+                <w14:ligatures w14:val="none"/>
+              </w:rPr>
+              <w:t xml:space="preserve">Résistance </w:t>
+            </w:r>
+            <w:r>
+              <w:rPr>
+                <w:rFonts w:ascii="Aptos Narrow" w:eastAsia="Times New Roman" w:hAnsi="Aptos Narrow" w:cs="Times New Roman"/>
+                <w:color w:val="000000"/>
+                <w:kern w:val="0"/>
+                <w:sz w:val="18"/>
+                <w:szCs w:val="18"/>
+                <w14:ligatures w14:val="none"/>
+              </w:rPr>
+              <w:t xml:space="preserve">8X1K </w:t>
+            </w:r>
+            <w:r>
+              <w:rPr>
+                <w:rFonts w:ascii="Aptos Narrow" w:eastAsia="Times New Roman" w:hAnsi="Aptos Narrow" w:cs="Times New Roman"/>
+                <w:color w:val="000000"/>
+                <w:kern w:val="0"/>
+                <w:sz w:val="18"/>
+                <w:szCs w:val="18"/>
+                <w14:ligatures w14:val="none"/>
+              </w:rPr>
+              <w:t>SIP</w:t>
             </w:r>
           </w:p>
         </w:tc>
@@ -3515,17 +3442,7 @@
                 <w:szCs w:val="18"/>
                 <w14:ligatures w14:val="none"/>
               </w:rPr>
-              <w:t xml:space="preserve"> </w:t>
-            </w:r>
-            <w:r>
-              <w:rPr>
-                <w:rFonts w:ascii="Times New Roman" w:eastAsia="Times New Roman" w:hAnsi="Times New Roman" w:cs="Times New Roman"/>
-                <w:kern w:val="0"/>
-                <w:sz w:val="18"/>
-                <w:szCs w:val="18"/>
-                <w14:ligatures w14:val="none"/>
-              </w:rPr>
-              <w:t>Ω</w:t>
+              <w:t xml:space="preserve"> Ω</w:t>
             </w:r>
           </w:p>
         </w:tc>
@@ -3689,7 +3606,6 @@
               </w:rPr>
               <w:t>1x6 PIC header (</w:t>
             </w:r>
-            <w:proofErr w:type="spellStart"/>
             <w:r>
               <w:rPr>
                 <w:rFonts w:ascii="Aptos Narrow" w:eastAsia="Times New Roman" w:hAnsi="Aptos Narrow" w:cs="Times New Roman"/>
@@ -3754,19 +3670,7 @@
                 <w:szCs w:val="18"/>
                 <w14:ligatures w14:val="none"/>
               </w:rPr>
-              <w:t>l</w:t>
-            </w:r>
-            <w:proofErr w:type="spellEnd"/>
-            <w:r>
-              <w:rPr>
-                <w:rFonts w:ascii="Aptos Narrow" w:eastAsia="Times New Roman" w:hAnsi="Aptos Narrow" w:cs="Times New Roman"/>
-                <w:color w:val="000000"/>
-                <w:kern w:val="0"/>
-                <w:sz w:val="18"/>
-                <w:szCs w:val="18"/>
-                <w14:ligatures w14:val="none"/>
-              </w:rPr>
-              <w:t>)</w:t>
+              <w:t>l)</w:t>
             </w:r>
           </w:p>
         </w:tc>
@@ -3920,17 +3824,19 @@
                 <w14:ligatures w14:val="none"/>
               </w:rPr>
             </w:pPr>
-            <w:r>
-              <w:rPr>
-                <w:rFonts w:ascii="Aptos Narrow" w:eastAsia="Times New Roman" w:hAnsi="Aptos Narrow" w:cs="Times New Roman"/>
-                <w:color w:val="000000"/>
-                <w:kern w:val="0"/>
-                <w:sz w:val="18"/>
-                <w:szCs w:val="18"/>
-                <w14:ligatures w14:val="none"/>
-              </w:rPr>
-              <w:t>PIC16F690-I_P</w:t>
-            </w:r>
+            <w:hyperlink r:id="rId10" w:history="1">
+              <w:r>
+                <w:rPr>
+                  <w:rStyle w:val="Hyperlink"/>
+                  <w:rFonts w:ascii="Aptos Narrow" w:eastAsia="Times New Roman" w:hAnsi="Aptos Narrow" w:cs="Times New Roman"/>
+                  <w:kern w:val="0"/>
+                  <w:sz w:val="18"/>
+                  <w:szCs w:val="18"/>
+                  <w14:ligatures w14:val="none"/>
+                </w:rPr>
+                <w:t>PIC16F690-I/P</w:t>
+              </w:r>
+            </w:hyperlink>
           </w:p>
         </w:tc>
         <w:tc>
@@ -4113,17 +4019,19 @@
                 <w14:ligatures w14:val="none"/>
               </w:rPr>
             </w:pPr>
-            <w:r>
-              <w:rPr>
-                <w:rFonts w:ascii="Aptos Narrow" w:eastAsia="Times New Roman" w:hAnsi="Aptos Narrow" w:cs="Times New Roman"/>
-                <w:color w:val="000000"/>
-                <w:kern w:val="0"/>
-                <w:sz w:val="18"/>
-                <w:szCs w:val="18"/>
-                <w14:ligatures w14:val="none"/>
-              </w:rPr>
-              <w:t>2X8SWITCH</w:t>
-            </w:r>
+            <w:hyperlink r:id="rId11" w:history="1">
+              <w:r>
+                <w:rPr>
+                  <w:rStyle w:val="Hyperlink"/>
+                  <w:rFonts w:ascii="Aptos Narrow" w:eastAsia="Times New Roman" w:hAnsi="Aptos Narrow" w:cs="Times New Roman"/>
+                  <w:kern w:val="0"/>
+                  <w:sz w:val="18"/>
+                  <w:szCs w:val="18"/>
+                  <w14:ligatures w14:val="none"/>
+                </w:rPr>
+                <w:t>DS01C-254-L-08BE</w:t>
+              </w:r>
+            </w:hyperlink>
           </w:p>
         </w:tc>
         <w:tc>
@@ -4318,17 +4226,19 @@
                 <w14:ligatures w14:val="none"/>
               </w:rPr>
             </w:pPr>
-            <w:r>
-              <w:rPr>
-                <w:rFonts w:ascii="Aptos Narrow" w:eastAsia="Times New Roman" w:hAnsi="Aptos Narrow" w:cs="Times New Roman"/>
-                <w:color w:val="000000"/>
-                <w:kern w:val="0"/>
-                <w:sz w:val="18"/>
-                <w:szCs w:val="18"/>
-                <w14:ligatures w14:val="none"/>
-              </w:rPr>
-              <w:t>VN2222</w:t>
-            </w:r>
+            <w:hyperlink r:id="rId12" w:history="1">
+              <w:r>
+                <w:rPr>
+                  <w:rStyle w:val="Hyperlink"/>
+                  <w:rFonts w:ascii="Aptos Narrow" w:eastAsia="Times New Roman" w:hAnsi="Aptos Narrow" w:cs="Times New Roman"/>
+                  <w:kern w:val="0"/>
+                  <w:sz w:val="18"/>
+                  <w:szCs w:val="18"/>
+                  <w14:ligatures w14:val="none"/>
+                </w:rPr>
+                <w:t>VN2222LL-G</w:t>
+              </w:r>
+            </w:hyperlink>
           </w:p>
         </w:tc>
         <w:tc>
@@ -4562,19 +4472,7 @@
                 <w:szCs w:val="18"/>
                 <w14:ligatures w14:val="none"/>
               </w:rPr>
-              <w:t>UART 1x4 Header (</w:t>
-            </w:r>
-            <w:proofErr w:type="spellStart"/>
-            <w:r>
-              <w:rPr>
-                <w:rFonts w:ascii="Aptos Narrow" w:eastAsia="Times New Roman" w:hAnsi="Aptos Narrow" w:cs="Times New Roman"/>
-                <w:color w:val="000000"/>
-                <w:kern w:val="0"/>
-                <w:sz w:val="18"/>
-                <w:szCs w:val="18"/>
-                <w14:ligatures w14:val="none"/>
-              </w:rPr>
-              <w:t>Option</w:t>
+              <w:t>UART 1x4 Header (Option</w:t>
             </w:r>
             <w:r>
               <w:rPr>
@@ -4596,19 +4494,7 @@
                 <w:szCs w:val="18"/>
                 <w14:ligatures w14:val="none"/>
               </w:rPr>
-              <w:t>l</w:t>
-            </w:r>
-            <w:proofErr w:type="spellEnd"/>
-            <w:r>
-              <w:rPr>
-                <w:rFonts w:ascii="Aptos Narrow" w:eastAsia="Times New Roman" w:hAnsi="Aptos Narrow" w:cs="Times New Roman"/>
-                <w:color w:val="000000"/>
-                <w:kern w:val="0"/>
-                <w:sz w:val="18"/>
-                <w:szCs w:val="18"/>
-                <w14:ligatures w14:val="none"/>
-              </w:rPr>
-              <w:t>)</w:t>
+              <w:t>l)</w:t>
             </w:r>
           </w:p>
         </w:tc>
@@ -4802,19 +4688,7 @@
                 <w:szCs w:val="18"/>
                 <w14:ligatures w14:val="none"/>
               </w:rPr>
-              <w:t>i2c header (</w:t>
-            </w:r>
-            <w:proofErr w:type="spellStart"/>
-            <w:r>
-              <w:rPr>
-                <w:rFonts w:ascii="Aptos Narrow" w:eastAsia="Times New Roman" w:hAnsi="Aptos Narrow" w:cs="Times New Roman"/>
-                <w:color w:val="000000"/>
-                <w:kern w:val="0"/>
-                <w:sz w:val="18"/>
-                <w:szCs w:val="18"/>
-                <w14:ligatures w14:val="none"/>
-              </w:rPr>
-              <w:t>option</w:t>
+              <w:t>i2c header (option</w:t>
             </w:r>
             <w:r>
               <w:rPr>
@@ -4827,7 +4701,6 @@
               </w:rPr>
               <w:t>nel</w:t>
             </w:r>
-            <w:proofErr w:type="spellEnd"/>
             <w:r>
               <w:rPr>
                 <w:rFonts w:ascii="Aptos Narrow" w:eastAsia="Times New Roman" w:hAnsi="Aptos Narrow" w:cs="Times New Roman"/>
@@ -5184,17 +5057,19 @@
                 <w14:ligatures w14:val="none"/>
               </w:rPr>
             </w:pPr>
-            <w:r>
-              <w:rPr>
-                <w:rFonts w:ascii="Aptos Narrow" w:eastAsia="Times New Roman" w:hAnsi="Aptos Narrow" w:cs="Times New Roman"/>
-                <w:color w:val="000000"/>
-                <w:kern w:val="0"/>
-                <w:sz w:val="18"/>
-                <w:szCs w:val="18"/>
-                <w14:ligatures w14:val="none"/>
-              </w:rPr>
-              <w:t>CRYSTAL</w:t>
-            </w:r>
+            <w:hyperlink r:id="rId13" w:history="1">
+              <w:r>
+                <w:rPr>
+                  <w:rStyle w:val="Hyperlink"/>
+                  <w:rFonts w:ascii="Aptos Narrow" w:eastAsia="Times New Roman" w:hAnsi="Aptos Narrow" w:cs="Times New Roman"/>
+                  <w:kern w:val="0"/>
+                  <w:sz w:val="18"/>
+                  <w:szCs w:val="18"/>
+                  <w14:ligatures w14:val="none"/>
+                </w:rPr>
+                <w:t>ATS100B-E</w:t>
+              </w:r>
+            </w:hyperlink>
           </w:p>
         </w:tc>
         <w:tc>
@@ -5359,23 +5234,7 @@
           <w:sz w:val="24"/>
           <w:szCs w:val="24"/>
         </w:rPr>
-        <w:t xml:space="preserve"> : </w:t>
-      </w:r>
-      <w:proofErr w:type="spellStart"/>
-      <w:r>
-        <w:rPr>
-          <w:sz w:val="24"/>
-          <w:szCs w:val="24"/>
-        </w:rPr>
-        <w:t>Pièces</w:t>
-      </w:r>
-      <w:proofErr w:type="spellEnd"/>
-      <w:r>
-        <w:rPr>
-          <w:sz w:val="24"/>
-          <w:szCs w:val="24"/>
-        </w:rPr>
-        <w:t xml:space="preserve"> pour assemblage</w:t>
+        <w:t xml:space="preserve"> : Pièces pour assemblage</w:t>
       </w:r>
     </w:p>
     <w:p>
@@ -5454,7 +5313,7 @@
                     <pic:cNvPicPr/>
                   </pic:nvPicPr>
                   <pic:blipFill>
-                    <a:blip r:embed="rId6"/>
+                    <a:blip r:embed="rId14"/>
                     <a:stretch>
                       <a:fillRect/>
                     </a:stretch>
@@ -6085,7 +5944,7 @@
                     <pic:cNvPicPr/>
                   </pic:nvPicPr>
                   <pic:blipFill>
-                    <a:blip r:embed="rId6"/>
+                    <a:blip r:embed="rId14"/>
                     <a:stretch>
                       <a:fillRect/>
                     </a:stretch>
@@ -6544,7 +6403,7 @@
                     <pic:cNvPicPr/>
                   </pic:nvPicPr>
                   <pic:blipFill>
-                    <a:blip r:embed="rId6"/>
+                    <a:blip r:embed="rId14"/>
                     <a:stretch>
                       <a:fillRect/>
                     </a:stretch>
@@ -6803,14 +6662,12 @@
                 <w:lang w:val="fr-CA"/>
               </w:rPr>
             </w:pPr>
-            <w:proofErr w:type="spellStart"/>
             <w:r>
               <w:rPr>
                 <w:lang w:val="fr-CA"/>
               </w:rPr>
               <w:t>Gnd</w:t>
             </w:r>
-            <w:proofErr w:type="spellEnd"/>
           </w:p>
         </w:tc>
         <w:tc>
@@ -7030,21 +6887,7 @@
               <w:rPr>
                 <w:lang w:val="fr-CA"/>
               </w:rPr>
-              <w:t xml:space="preserve">« Tone </w:t>
-            </w:r>
-            <w:proofErr w:type="spellStart"/>
-            <w:r>
-              <w:rPr>
-                <w:lang w:val="fr-CA"/>
-              </w:rPr>
-              <w:t>Disable</w:t>
-            </w:r>
-            <w:proofErr w:type="spellEnd"/>
-            <w:r>
-              <w:rPr>
-                <w:lang w:val="fr-CA"/>
-              </w:rPr>
-              <w:t xml:space="preserve"> » (active bas). </w:t>
+              <w:t xml:space="preserve">« Tone Disable » (active bas). </w:t>
             </w:r>
           </w:p>
         </w:tc>
@@ -7141,17 +6984,9 @@
           <w:lang w:val="fr-CA"/>
         </w:rPr>
         <w:lastRenderedPageBreak/>
-        <w:t xml:space="preserve">Entrée Tone </w:t>
-      </w:r>
-      <w:proofErr w:type="spellStart"/>
-      <w:r>
-        <w:rPr>
-          <w:lang w:val="fr-CA"/>
-        </w:rPr>
-        <w:t>Disable</w:t>
+        <w:t>Entrée Tone Disable</w:t>
       </w:r>
       <w:bookmarkEnd w:id="10"/>
-      <w:proofErr w:type="spellEnd"/>
     </w:p>
     <w:p>
       <w:pPr>
@@ -7163,35 +6998,7 @@
         <w:rPr>
           <w:lang w:val="fr-CA"/>
         </w:rPr>
-        <w:t xml:space="preserve">Cette entrée sert à désactiver la génération du </w:t>
-      </w:r>
-      <w:proofErr w:type="spellStart"/>
-      <w:r>
-        <w:rPr>
-          <w:lang w:val="fr-CA"/>
-        </w:rPr>
-        <w:t>tone</w:t>
-      </w:r>
-      <w:proofErr w:type="spellEnd"/>
-      <w:r>
-        <w:rPr>
-          <w:lang w:val="fr-CA"/>
-        </w:rPr>
-        <w:t xml:space="preserve">. Lorsqu’un signal logique bas est détecté (0V), le contrôleur cesse de générer le </w:t>
-      </w:r>
-      <w:proofErr w:type="spellStart"/>
-      <w:r>
-        <w:rPr>
-          <w:lang w:val="fr-CA"/>
-        </w:rPr>
-        <w:t>tone</w:t>
-      </w:r>
-      <w:proofErr w:type="spellEnd"/>
-      <w:r>
-        <w:rPr>
-          <w:lang w:val="fr-CA"/>
-        </w:rPr>
-        <w:t>. Toutefois, la broche « Pout » continue de suivre l’état de la broche « Pin ».</w:t>
+        <w:t>Cette entrée sert à désactiver la génération du tone. Lorsqu’un signal logique bas est détecté (0V), le contrôleur cesse de générer le tone. Toutefois, la broche « Pout » continue de suivre l’état de la broche « Pin ».</w:t>
       </w:r>
     </w:p>
     <w:p>
@@ -7262,17 +7069,9 @@
         <w:rPr>
           <w:lang w:val="fr-CA"/>
         </w:rPr>
-        <w:t xml:space="preserve">Reverse </w:t>
-      </w:r>
-      <w:proofErr w:type="spellStart"/>
-      <w:r>
-        <w:rPr>
-          <w:lang w:val="fr-CA"/>
-        </w:rPr>
-        <w:t>Burst</w:t>
+        <w:t>Reverse Burst</w:t>
       </w:r>
       <w:bookmarkEnd w:id="12"/>
-      <w:proofErr w:type="spellEnd"/>
     </w:p>
     <w:p>
       <w:pPr>
@@ -7284,21 +7083,7 @@
         <w:rPr>
           <w:lang w:val="fr-CA"/>
         </w:rPr>
-        <w:t xml:space="preserve">La fonction « reverse </w:t>
-      </w:r>
-      <w:proofErr w:type="spellStart"/>
-      <w:r>
-        <w:rPr>
-          <w:lang w:val="fr-CA"/>
-        </w:rPr>
-        <w:t>burst</w:t>
-      </w:r>
-      <w:proofErr w:type="spellEnd"/>
-      <w:r>
-        <w:rPr>
-          <w:lang w:val="fr-CA"/>
-        </w:rPr>
-        <w:t> » peut être activé en positionnant l’interrupteur « RB » à la position « ON ».</w:t>
+        <w:t>La fonction « reverse burst » peut être activé en positionnant l’interrupteur « RB » à la position « ON ».</w:t>
       </w:r>
     </w:p>
     <w:p>
@@ -7352,17 +7137,9 @@
           <w:lang w:val="fr-CA"/>
         </w:rPr>
         <w:lastRenderedPageBreak/>
-        <w:t xml:space="preserve">Sélection de </w:t>
-      </w:r>
-      <w:proofErr w:type="spellStart"/>
-      <w:r>
-        <w:rPr>
-          <w:lang w:val="fr-CA"/>
-        </w:rPr>
-        <w:t>tone</w:t>
+        <w:t>Sélection de tone</w:t>
       </w:r>
       <w:bookmarkEnd w:id="13"/>
-      <w:proofErr w:type="spellEnd"/>
     </w:p>
     <w:p>
       <w:pPr>
@@ -13302,15 +13079,7 @@
       </w:r>
       <w:bookmarkEnd w:id="14"/>
       <w:r>
-        <w:t xml:space="preserve"> : </w:t>
-      </w:r>
-      <w:proofErr w:type="spellStart"/>
-      <w:r>
-        <w:t>Sélection</w:t>
-      </w:r>
-      <w:proofErr w:type="spellEnd"/>
-      <w:r>
-        <w:t xml:space="preserve"> de tone</w:t>
+        <w:t xml:space="preserve"> : Sélection de tone</w:t>
       </w:r>
     </w:p>
     <w:p>
@@ -14628,6 +14397,18 @@
       <w:ind w:left="480"/>
     </w:pPr>
   </w:style>
+  <w:style w:type="character" w:styleId="UnresolvedMention">
+    <w:name w:val="Unresolved Mention"/>
+    <w:basedOn w:val="DefaultParagraphFont"/>
+    <w:uiPriority w:val="99"/>
+    <w:semiHidden/>
+    <w:unhideWhenUsed/>
+    <w:rsid w:val="0018222F"/>
+    <w:rPr>
+      <w:color w:val="605E5C"/>
+      <w:shd w:val="clear" w:color="auto" w:fill="E1DFDD"/>
+    </w:rPr>
+  </w:style>
 </w:styles>
 </file>
 

</xml_diff>

<commit_message>
Updated doc. Described DIP switches.
</commit_message>
<xml_diff>
--- a/Documentation/Manuel Tone Board.docx
+++ b/Documentation/Manuel Tone Board.docx
@@ -1036,13 +1036,41 @@
         </w:rPr>
         <w:t>Ce circuit est utilisé pour injecter une sinusoïdale (</w:t>
       </w:r>
+      <w:proofErr w:type="spellStart"/>
       <w:r>
         <w:rPr>
           <w:i/>
           <w:iCs/>
           <w:lang w:val="fr-CA"/>
         </w:rPr>
-        <w:t>Continuous Tone Code Squelch System</w:t>
+        <w:t>Continuous</w:t>
+      </w:r>
+      <w:proofErr w:type="spellEnd"/>
+      <w:r>
+        <w:rPr>
+          <w:i/>
+          <w:iCs/>
+          <w:lang w:val="fr-CA"/>
+        </w:rPr>
+        <w:t xml:space="preserve"> Tone Code </w:t>
+      </w:r>
+      <w:proofErr w:type="spellStart"/>
+      <w:r>
+        <w:rPr>
+          <w:i/>
+          <w:iCs/>
+          <w:lang w:val="fr-CA"/>
+        </w:rPr>
+        <w:t>Squelch</w:t>
+      </w:r>
+      <w:proofErr w:type="spellEnd"/>
+      <w:r>
+        <w:rPr>
+          <w:i/>
+          <w:iCs/>
+          <w:lang w:val="fr-CA"/>
+        </w:rPr>
+        <w:t xml:space="preserve"> System</w:t>
       </w:r>
       <w:r>
         <w:rPr>
@@ -1089,7 +1117,21 @@
         <w:rPr>
           <w:lang w:val="fr-CA"/>
         </w:rPr>
-        <w:t>Lorsque l’option « Reverse Burst » est activée, le contrôleur inverse la phase de la tonalité de 180</w:t>
+        <w:t xml:space="preserve">Lorsque l’option « Reverse </w:t>
+      </w:r>
+      <w:proofErr w:type="spellStart"/>
+      <w:r>
+        <w:rPr>
+          <w:lang w:val="fr-CA"/>
+        </w:rPr>
+        <w:t>Burst</w:t>
+      </w:r>
+      <w:proofErr w:type="spellEnd"/>
+      <w:r>
+        <w:rPr>
+          <w:lang w:val="fr-CA"/>
+        </w:rPr>
+        <w:t> » est activée, le contrôleur inverse la phase de la tonalité de 180</w:t>
       </w:r>
       <w:r>
         <w:rPr>
@@ -1576,17 +1618,43 @@
                 <w14:ligatures w14:val="none"/>
               </w:rPr>
             </w:pPr>
-            <w:r>
-              <w:rPr>
-                <w:rFonts w:ascii="Aptos Narrow" w:eastAsia="Times New Roman" w:hAnsi="Aptos Narrow" w:cs="Times New Roman"/>
-                <w:color w:val="000000"/>
-                <w:kern w:val="0"/>
-                <w:sz w:val="18"/>
-                <w:szCs w:val="18"/>
-                <w14:ligatures w14:val="none"/>
-              </w:rPr>
-              <w:t>Condensateur céramique</w:t>
-            </w:r>
+            <w:proofErr w:type="spellStart"/>
+            <w:r>
+              <w:rPr>
+                <w:rFonts w:ascii="Aptos Narrow" w:eastAsia="Times New Roman" w:hAnsi="Aptos Narrow" w:cs="Times New Roman"/>
+                <w:color w:val="000000"/>
+                <w:kern w:val="0"/>
+                <w:sz w:val="18"/>
+                <w:szCs w:val="18"/>
+                <w14:ligatures w14:val="none"/>
+              </w:rPr>
+              <w:t>Condensateur</w:t>
+            </w:r>
+            <w:proofErr w:type="spellEnd"/>
+            <w:r>
+              <w:rPr>
+                <w:rFonts w:ascii="Aptos Narrow" w:eastAsia="Times New Roman" w:hAnsi="Aptos Narrow" w:cs="Times New Roman"/>
+                <w:color w:val="000000"/>
+                <w:kern w:val="0"/>
+                <w:sz w:val="18"/>
+                <w:szCs w:val="18"/>
+                <w14:ligatures w14:val="none"/>
+              </w:rPr>
+              <w:t xml:space="preserve"> </w:t>
+            </w:r>
+            <w:proofErr w:type="spellStart"/>
+            <w:r>
+              <w:rPr>
+                <w:rFonts w:ascii="Aptos Narrow" w:eastAsia="Times New Roman" w:hAnsi="Aptos Narrow" w:cs="Times New Roman"/>
+                <w:color w:val="000000"/>
+                <w:kern w:val="0"/>
+                <w:sz w:val="18"/>
+                <w:szCs w:val="18"/>
+                <w14:ligatures w14:val="none"/>
+              </w:rPr>
+              <w:t>céramique</w:t>
+            </w:r>
+            <w:proofErr w:type="spellEnd"/>
           </w:p>
         </w:tc>
         <w:tc>
@@ -1856,7 +1924,19 @@
                 <w:szCs w:val="18"/>
                 <w14:ligatures w14:val="none"/>
               </w:rPr>
-              <w:t>C2</w:t>
+              <w:t>C</w:t>
+            </w:r>
+            <w:proofErr w:type="gramStart"/>
+            <w:r>
+              <w:rPr>
+                <w:rFonts w:ascii="Aptos Narrow" w:eastAsia="Times New Roman" w:hAnsi="Aptos Narrow" w:cs="Times New Roman"/>
+                <w:color w:val="000000"/>
+                <w:kern w:val="0"/>
+                <w:sz w:val="18"/>
+                <w:szCs w:val="18"/>
+                <w14:ligatures w14:val="none"/>
+              </w:rPr>
+              <w:t>2</w:t>
             </w:r>
             <w:r>
               <w:rPr>
@@ -1878,7 +1958,19 @@
                 <w:szCs w:val="18"/>
                 <w14:ligatures w14:val="none"/>
               </w:rPr>
-              <w:t>C3</w:t>
+              <w:t>C</w:t>
+            </w:r>
+            <w:proofErr w:type="gramEnd"/>
+            <w:r>
+              <w:rPr>
+                <w:rFonts w:ascii="Aptos Narrow" w:eastAsia="Times New Roman" w:hAnsi="Aptos Narrow" w:cs="Times New Roman"/>
+                <w:color w:val="000000"/>
+                <w:kern w:val="0"/>
+                <w:sz w:val="18"/>
+                <w:szCs w:val="18"/>
+                <w14:ligatures w14:val="none"/>
+              </w:rPr>
+              <w:t>3</w:t>
             </w:r>
           </w:p>
         </w:tc>
@@ -2012,17 +2104,43 @@
                 <w14:ligatures w14:val="none"/>
               </w:rPr>
             </w:pPr>
-            <w:r>
-              <w:rPr>
-                <w:rFonts w:ascii="Aptos Narrow" w:eastAsia="Times New Roman" w:hAnsi="Aptos Narrow" w:cs="Times New Roman"/>
-                <w:color w:val="000000"/>
-                <w:kern w:val="0"/>
-                <w:sz w:val="18"/>
-                <w:szCs w:val="18"/>
-                <w14:ligatures w14:val="none"/>
-              </w:rPr>
-              <w:t>Condensateur céramique</w:t>
-            </w:r>
+            <w:proofErr w:type="spellStart"/>
+            <w:r>
+              <w:rPr>
+                <w:rFonts w:ascii="Aptos Narrow" w:eastAsia="Times New Roman" w:hAnsi="Aptos Narrow" w:cs="Times New Roman"/>
+                <w:color w:val="000000"/>
+                <w:kern w:val="0"/>
+                <w:sz w:val="18"/>
+                <w:szCs w:val="18"/>
+                <w14:ligatures w14:val="none"/>
+              </w:rPr>
+              <w:t>Condensateur</w:t>
+            </w:r>
+            <w:proofErr w:type="spellEnd"/>
+            <w:r>
+              <w:rPr>
+                <w:rFonts w:ascii="Aptos Narrow" w:eastAsia="Times New Roman" w:hAnsi="Aptos Narrow" w:cs="Times New Roman"/>
+                <w:color w:val="000000"/>
+                <w:kern w:val="0"/>
+                <w:sz w:val="18"/>
+                <w:szCs w:val="18"/>
+                <w14:ligatures w14:val="none"/>
+              </w:rPr>
+              <w:t xml:space="preserve"> </w:t>
+            </w:r>
+            <w:proofErr w:type="spellStart"/>
+            <w:r>
+              <w:rPr>
+                <w:rFonts w:ascii="Aptos Narrow" w:eastAsia="Times New Roman" w:hAnsi="Aptos Narrow" w:cs="Times New Roman"/>
+                <w:color w:val="000000"/>
+                <w:kern w:val="0"/>
+                <w:sz w:val="18"/>
+                <w:szCs w:val="18"/>
+                <w14:ligatures w14:val="none"/>
+              </w:rPr>
+              <w:t>céramique</w:t>
+            </w:r>
+            <w:proofErr w:type="spellEnd"/>
           </w:p>
         </w:tc>
         <w:tc>
@@ -2116,7 +2234,31 @@
                 <w:szCs w:val="18"/>
                 <w14:ligatures w14:val="none"/>
               </w:rPr>
-              <w:t>C4,C5</w:t>
+              <w:t>C</w:t>
+            </w:r>
+            <w:proofErr w:type="gramStart"/>
+            <w:r>
+              <w:rPr>
+                <w:rFonts w:ascii="Aptos Narrow" w:eastAsia="Times New Roman" w:hAnsi="Aptos Narrow" w:cs="Times New Roman"/>
+                <w:color w:val="000000"/>
+                <w:kern w:val="0"/>
+                <w:sz w:val="18"/>
+                <w:szCs w:val="18"/>
+                <w14:ligatures w14:val="none"/>
+              </w:rPr>
+              <w:t>4,C</w:t>
+            </w:r>
+            <w:proofErr w:type="gramEnd"/>
+            <w:r>
+              <w:rPr>
+                <w:rFonts w:ascii="Aptos Narrow" w:eastAsia="Times New Roman" w:hAnsi="Aptos Narrow" w:cs="Times New Roman"/>
+                <w:color w:val="000000"/>
+                <w:kern w:val="0"/>
+                <w:sz w:val="18"/>
+                <w:szCs w:val="18"/>
+                <w14:ligatures w14:val="none"/>
+              </w:rPr>
+              <w:t>5</w:t>
             </w:r>
           </w:p>
         </w:tc>
@@ -2242,6 +2384,7 @@
               </w:rPr>
               <w:t>(</w:t>
             </w:r>
+            <w:proofErr w:type="spellStart"/>
             <w:r>
               <w:rPr>
                 <w:rFonts w:ascii="Aptos Narrow" w:eastAsia="Times New Roman" w:hAnsi="Aptos Narrow" w:cs="Times New Roman"/>
@@ -2253,6 +2396,7 @@
               </w:rPr>
               <w:t>STMicro</w:t>
             </w:r>
+            <w:proofErr w:type="spellEnd"/>
             <w:r>
               <w:rPr>
                 <w:rFonts w:ascii="Aptos Narrow" w:eastAsia="Times New Roman" w:hAnsi="Aptos Narrow" w:cs="Times New Roman"/>
@@ -2502,6 +2646,7 @@
               </w:rPr>
               <w:t>1x6 Wire terminal (</w:t>
             </w:r>
+            <w:proofErr w:type="spellStart"/>
             <w:r>
               <w:rPr>
                 <w:rFonts w:ascii="Aptos Narrow" w:eastAsia="Times New Roman" w:hAnsi="Aptos Narrow" w:cs="Times New Roman"/>
@@ -2544,7 +2689,19 @@
                 <w:szCs w:val="18"/>
                 <w14:ligatures w14:val="none"/>
               </w:rPr>
-              <w:t>l)</w:t>
+              <w:t>l</w:t>
+            </w:r>
+            <w:proofErr w:type="spellEnd"/>
+            <w:r>
+              <w:rPr>
+                <w:rFonts w:ascii="Aptos Narrow" w:eastAsia="Times New Roman" w:hAnsi="Aptos Narrow" w:cs="Times New Roman"/>
+                <w:color w:val="000000"/>
+                <w:kern w:val="0"/>
+                <w:sz w:val="18"/>
+                <w:szCs w:val="18"/>
+                <w14:ligatures w14:val="none"/>
+              </w:rPr>
+              <w:t>)</w:t>
             </w:r>
           </w:p>
         </w:tc>
@@ -2943,16 +3100,29 @@
                 <w14:ligatures w14:val="none"/>
               </w:rPr>
             </w:pPr>
-            <w:r>
-              <w:rPr>
-                <w:rFonts w:ascii="Aptos Narrow" w:eastAsia="Times New Roman" w:hAnsi="Aptos Narrow" w:cs="Times New Roman"/>
-                <w:color w:val="000000"/>
-                <w:kern w:val="0"/>
-                <w:sz w:val="18"/>
-                <w:szCs w:val="18"/>
-                <w14:ligatures w14:val="none"/>
-              </w:rPr>
-              <w:t>Résistance 1/4Watt</w:t>
+            <w:proofErr w:type="spellStart"/>
+            <w:r>
+              <w:rPr>
+                <w:rFonts w:ascii="Aptos Narrow" w:eastAsia="Times New Roman" w:hAnsi="Aptos Narrow" w:cs="Times New Roman"/>
+                <w:color w:val="000000"/>
+                <w:kern w:val="0"/>
+                <w:sz w:val="18"/>
+                <w:szCs w:val="18"/>
+                <w14:ligatures w14:val="none"/>
+              </w:rPr>
+              <w:t>Résistance</w:t>
+            </w:r>
+            <w:proofErr w:type="spellEnd"/>
+            <w:r>
+              <w:rPr>
+                <w:rFonts w:ascii="Aptos Narrow" w:eastAsia="Times New Roman" w:hAnsi="Aptos Narrow" w:cs="Times New Roman"/>
+                <w:color w:val="000000"/>
+                <w:kern w:val="0"/>
+                <w:sz w:val="18"/>
+                <w:szCs w:val="18"/>
+                <w14:ligatures w14:val="none"/>
+              </w:rPr>
+              <w:t xml:space="preserve"> 1/4Watt</w:t>
             </w:r>
           </w:p>
         </w:tc>
@@ -3023,7 +3193,31 @@
                 <w:szCs w:val="18"/>
                 <w14:ligatures w14:val="none"/>
               </w:rPr>
-              <w:t>R2,R5</w:t>
+              <w:t>R</w:t>
+            </w:r>
+            <w:proofErr w:type="gramStart"/>
+            <w:r>
+              <w:rPr>
+                <w:rFonts w:ascii="Aptos Narrow" w:eastAsia="Times New Roman" w:hAnsi="Aptos Narrow" w:cs="Times New Roman"/>
+                <w:color w:val="000000"/>
+                <w:kern w:val="0"/>
+                <w:sz w:val="18"/>
+                <w:szCs w:val="18"/>
+                <w14:ligatures w14:val="none"/>
+              </w:rPr>
+              <w:t>2,R</w:t>
+            </w:r>
+            <w:proofErr w:type="gramEnd"/>
+            <w:r>
+              <w:rPr>
+                <w:rFonts w:ascii="Aptos Narrow" w:eastAsia="Times New Roman" w:hAnsi="Aptos Narrow" w:cs="Times New Roman"/>
+                <w:color w:val="000000"/>
+                <w:kern w:val="0"/>
+                <w:sz w:val="18"/>
+                <w:szCs w:val="18"/>
+                <w14:ligatures w14:val="none"/>
+              </w:rPr>
+              <w:t>5</w:t>
             </w:r>
           </w:p>
         </w:tc>
@@ -3145,16 +3339,29 @@
                 <w14:ligatures w14:val="none"/>
               </w:rPr>
             </w:pPr>
-            <w:r>
-              <w:rPr>
-                <w:rFonts w:ascii="Aptos Narrow" w:eastAsia="Times New Roman" w:hAnsi="Aptos Narrow" w:cs="Times New Roman"/>
-                <w:color w:val="000000"/>
-                <w:kern w:val="0"/>
-                <w:sz w:val="18"/>
-                <w:szCs w:val="18"/>
-                <w14:ligatures w14:val="none"/>
-              </w:rPr>
-              <w:t>Résistance 1/4Watt</w:t>
+            <w:proofErr w:type="spellStart"/>
+            <w:r>
+              <w:rPr>
+                <w:rFonts w:ascii="Aptos Narrow" w:eastAsia="Times New Roman" w:hAnsi="Aptos Narrow" w:cs="Times New Roman"/>
+                <w:color w:val="000000"/>
+                <w:kern w:val="0"/>
+                <w:sz w:val="18"/>
+                <w:szCs w:val="18"/>
+                <w14:ligatures w14:val="none"/>
+              </w:rPr>
+              <w:t>Résistance</w:t>
+            </w:r>
+            <w:proofErr w:type="spellEnd"/>
+            <w:r>
+              <w:rPr>
+                <w:rFonts w:ascii="Aptos Narrow" w:eastAsia="Times New Roman" w:hAnsi="Aptos Narrow" w:cs="Times New Roman"/>
+                <w:color w:val="000000"/>
+                <w:kern w:val="0"/>
+                <w:sz w:val="18"/>
+                <w:szCs w:val="18"/>
+                <w14:ligatures w14:val="none"/>
+              </w:rPr>
+              <w:t xml:space="preserve"> 1/4Watt</w:t>
             </w:r>
           </w:p>
         </w:tc>
@@ -3234,7 +3441,31 @@
                 <w:szCs w:val="18"/>
                 <w14:ligatures w14:val="none"/>
               </w:rPr>
-              <w:t>R3,R4</w:t>
+              <w:t>R</w:t>
+            </w:r>
+            <w:proofErr w:type="gramStart"/>
+            <w:r>
+              <w:rPr>
+                <w:rFonts w:ascii="Aptos Narrow" w:eastAsia="Times New Roman" w:hAnsi="Aptos Narrow" w:cs="Times New Roman"/>
+                <w:color w:val="000000"/>
+                <w:kern w:val="0"/>
+                <w:sz w:val="18"/>
+                <w:szCs w:val="18"/>
+                <w14:ligatures w14:val="none"/>
+              </w:rPr>
+              <w:t>3,R</w:t>
+            </w:r>
+            <w:proofErr w:type="gramEnd"/>
+            <w:r>
+              <w:rPr>
+                <w:rFonts w:ascii="Aptos Narrow" w:eastAsia="Times New Roman" w:hAnsi="Aptos Narrow" w:cs="Times New Roman"/>
+                <w:color w:val="000000"/>
+                <w:kern w:val="0"/>
+                <w:sz w:val="18"/>
+                <w:szCs w:val="18"/>
+                <w14:ligatures w14:val="none"/>
+              </w:rPr>
+              <w:t>4</w:t>
             </w:r>
           </w:p>
         </w:tc>
@@ -3370,16 +3601,29 @@
                 <w14:ligatures w14:val="none"/>
               </w:rPr>
             </w:pPr>
-            <w:r>
-              <w:rPr>
-                <w:rFonts w:ascii="Aptos Narrow" w:eastAsia="Times New Roman" w:hAnsi="Aptos Narrow" w:cs="Times New Roman"/>
-                <w:color w:val="000000"/>
-                <w:kern w:val="0"/>
-                <w:sz w:val="18"/>
-                <w:szCs w:val="18"/>
-                <w14:ligatures w14:val="none"/>
-              </w:rPr>
-              <w:t xml:space="preserve">Résistance </w:t>
+            <w:proofErr w:type="spellStart"/>
+            <w:r>
+              <w:rPr>
+                <w:rFonts w:ascii="Aptos Narrow" w:eastAsia="Times New Roman" w:hAnsi="Aptos Narrow" w:cs="Times New Roman"/>
+                <w:color w:val="000000"/>
+                <w:kern w:val="0"/>
+                <w:sz w:val="18"/>
+                <w:szCs w:val="18"/>
+                <w14:ligatures w14:val="none"/>
+              </w:rPr>
+              <w:t>Résistance</w:t>
+            </w:r>
+            <w:proofErr w:type="spellEnd"/>
+            <w:r>
+              <w:rPr>
+                <w:rFonts w:ascii="Aptos Narrow" w:eastAsia="Times New Roman" w:hAnsi="Aptos Narrow" w:cs="Times New Roman"/>
+                <w:color w:val="000000"/>
+                <w:kern w:val="0"/>
+                <w:sz w:val="18"/>
+                <w:szCs w:val="18"/>
+                <w14:ligatures w14:val="none"/>
+              </w:rPr>
+              <w:t xml:space="preserve"> </w:t>
             </w:r>
             <w:r>
               <w:rPr>
@@ -3606,6 +3850,7 @@
               </w:rPr>
               <w:t>1x6 PIC header (</w:t>
             </w:r>
+            <w:proofErr w:type="spellStart"/>
             <w:r>
               <w:rPr>
                 <w:rFonts w:ascii="Aptos Narrow" w:eastAsia="Times New Roman" w:hAnsi="Aptos Narrow" w:cs="Times New Roman"/>
@@ -3670,7 +3915,19 @@
                 <w:szCs w:val="18"/>
                 <w14:ligatures w14:val="none"/>
               </w:rPr>
-              <w:t>l)</w:t>
+              <w:t>l</w:t>
+            </w:r>
+            <w:proofErr w:type="spellEnd"/>
+            <w:r>
+              <w:rPr>
+                <w:rFonts w:ascii="Aptos Narrow" w:eastAsia="Times New Roman" w:hAnsi="Aptos Narrow" w:cs="Times New Roman"/>
+                <w:color w:val="000000"/>
+                <w:kern w:val="0"/>
+                <w:sz w:val="18"/>
+                <w:szCs w:val="18"/>
+                <w14:ligatures w14:val="none"/>
+              </w:rPr>
+              <w:t>)</w:t>
             </w:r>
           </w:p>
         </w:tc>
@@ -4472,7 +4729,19 @@
                 <w:szCs w:val="18"/>
                 <w14:ligatures w14:val="none"/>
               </w:rPr>
-              <w:t>UART 1x4 Header (Option</w:t>
+              <w:t>UART 1x4 Header (</w:t>
+            </w:r>
+            <w:proofErr w:type="spellStart"/>
+            <w:r>
+              <w:rPr>
+                <w:rFonts w:ascii="Aptos Narrow" w:eastAsia="Times New Roman" w:hAnsi="Aptos Narrow" w:cs="Times New Roman"/>
+                <w:color w:val="000000"/>
+                <w:kern w:val="0"/>
+                <w:sz w:val="18"/>
+                <w:szCs w:val="18"/>
+                <w14:ligatures w14:val="none"/>
+              </w:rPr>
+              <w:t>Option</w:t>
             </w:r>
             <w:r>
               <w:rPr>
@@ -4494,7 +4763,19 @@
                 <w:szCs w:val="18"/>
                 <w14:ligatures w14:val="none"/>
               </w:rPr>
-              <w:t>l)</w:t>
+              <w:t>l</w:t>
+            </w:r>
+            <w:proofErr w:type="spellEnd"/>
+            <w:r>
+              <w:rPr>
+                <w:rFonts w:ascii="Aptos Narrow" w:eastAsia="Times New Roman" w:hAnsi="Aptos Narrow" w:cs="Times New Roman"/>
+                <w:color w:val="000000"/>
+                <w:kern w:val="0"/>
+                <w:sz w:val="18"/>
+                <w:szCs w:val="18"/>
+                <w14:ligatures w14:val="none"/>
+              </w:rPr>
+              <w:t>)</w:t>
             </w:r>
           </w:p>
         </w:tc>
@@ -4688,7 +4969,19 @@
                 <w:szCs w:val="18"/>
                 <w14:ligatures w14:val="none"/>
               </w:rPr>
-              <w:t>i2c header (option</w:t>
+              <w:t>i2c header (</w:t>
+            </w:r>
+            <w:proofErr w:type="spellStart"/>
+            <w:r>
+              <w:rPr>
+                <w:rFonts w:ascii="Aptos Narrow" w:eastAsia="Times New Roman" w:hAnsi="Aptos Narrow" w:cs="Times New Roman"/>
+                <w:color w:val="000000"/>
+                <w:kern w:val="0"/>
+                <w:sz w:val="18"/>
+                <w:szCs w:val="18"/>
+                <w14:ligatures w14:val="none"/>
+              </w:rPr>
+              <w:t>option</w:t>
             </w:r>
             <w:r>
               <w:rPr>
@@ -4701,6 +4994,7 @@
               </w:rPr>
               <w:t>nel</w:t>
             </w:r>
+            <w:proofErr w:type="spellEnd"/>
             <w:r>
               <w:rPr>
                 <w:rFonts w:ascii="Aptos Narrow" w:eastAsia="Times New Roman" w:hAnsi="Aptos Narrow" w:cs="Times New Roman"/>
@@ -5234,8 +5528,33 @@
           <w:sz w:val="24"/>
           <w:szCs w:val="24"/>
         </w:rPr>
-        <w:t xml:space="preserve"> : Pièces pour assemblage</w:t>
-      </w:r>
+        <w:t xml:space="preserve"> </w:t>
+      </w:r>
+      <w:bookmarkStart w:id="5" w:name="_Ref196559282"/>
+      <w:r>
+        <w:rPr>
+          <w:sz w:val="24"/>
+          <w:szCs w:val="24"/>
+        </w:rPr>
+        <w:t xml:space="preserve">: </w:t>
+      </w:r>
+      <w:proofErr w:type="spellStart"/>
+      <w:r>
+        <w:rPr>
+          <w:sz w:val="24"/>
+          <w:szCs w:val="24"/>
+        </w:rPr>
+        <w:t>Pièces</w:t>
+      </w:r>
+      <w:proofErr w:type="spellEnd"/>
+      <w:r>
+        <w:rPr>
+          <w:sz w:val="24"/>
+          <w:szCs w:val="24"/>
+        </w:rPr>
+        <w:t xml:space="preserve"> pour assemblage</w:t>
+      </w:r>
+      <w:bookmarkEnd w:id="5"/>
     </w:p>
     <w:p>
       <w:pPr>
@@ -5264,7 +5583,7 @@
           <w:lang w:val="fr-CA"/>
         </w:rPr>
       </w:pPr>
-      <w:bookmarkStart w:id="5" w:name="_Toc193696537"/>
+      <w:bookmarkStart w:id="6" w:name="_Toc193696537"/>
       <w:r>
         <w:rPr>
           <w:lang w:val="fr-CA"/>
@@ -5277,7 +5596,7 @@
         </w:rPr>
         <w:t>PCB</w:t>
       </w:r>
-      <w:bookmarkEnd w:id="5"/>
+      <w:bookmarkEnd w:id="6"/>
     </w:p>
     <w:p>
       <w:pPr>
@@ -5406,14 +5725,14 @@
           <w:lang w:val="fr-CA"/>
         </w:rPr>
       </w:pPr>
-      <w:bookmarkStart w:id="6" w:name="_Toc193696538"/>
+      <w:bookmarkStart w:id="7" w:name="_Toc193696538"/>
       <w:r>
         <w:rPr>
           <w:lang w:val="fr-CA"/>
         </w:rPr>
         <w:t>Alimentation</w:t>
       </w:r>
-      <w:bookmarkEnd w:id="6"/>
+      <w:bookmarkEnd w:id="7"/>
     </w:p>
     <w:p>
       <w:pPr>
@@ -5975,7 +6294,7 @@
           <w:lang w:val="fr-CA"/>
         </w:rPr>
       </w:pPr>
-      <w:bookmarkStart w:id="7" w:name="_Ref193642777"/>
+      <w:bookmarkStart w:id="8" w:name="_Ref193642777"/>
       <w:r>
         <w:rPr>
           <w:sz w:val="24"/>
@@ -6022,7 +6341,7 @@
         </w:rPr>
         <w:fldChar w:fldCharType="end"/>
       </w:r>
-      <w:bookmarkEnd w:id="7"/>
+      <w:bookmarkEnd w:id="8"/>
       <w:r>
         <w:rPr>
           <w:sz w:val="24"/>
@@ -6434,7 +6753,7 @@
           <w:lang w:val="fr-CA"/>
         </w:rPr>
       </w:pPr>
-      <w:bookmarkStart w:id="8" w:name="_Ref193642737"/>
+      <w:bookmarkStart w:id="9" w:name="_Ref193642737"/>
       <w:r>
         <w:rPr>
           <w:sz w:val="24"/>
@@ -6481,7 +6800,7 @@
         </w:rPr>
         <w:fldChar w:fldCharType="end"/>
       </w:r>
-      <w:bookmarkEnd w:id="8"/>
+      <w:bookmarkEnd w:id="9"/>
       <w:r>
         <w:rPr>
           <w:sz w:val="24"/>
@@ -6505,14 +6824,14 @@
           <w:lang w:val="fr-CA"/>
         </w:rPr>
       </w:pPr>
-      <w:bookmarkStart w:id="9" w:name="_Toc193696539"/>
+      <w:bookmarkStart w:id="10" w:name="_Toc193696539"/>
       <w:r>
         <w:rPr>
           <w:lang w:val="fr-CA"/>
         </w:rPr>
         <w:t>Entrées/Sorties (Bornier J1)</w:t>
       </w:r>
-      <w:bookmarkEnd w:id="9"/>
+      <w:bookmarkEnd w:id="10"/>
     </w:p>
     <w:tbl>
       <w:tblPr>
@@ -6662,12 +6981,14 @@
                 <w:lang w:val="fr-CA"/>
               </w:rPr>
             </w:pPr>
+            <w:proofErr w:type="spellStart"/>
             <w:r>
               <w:rPr>
                 <w:lang w:val="fr-CA"/>
               </w:rPr>
               <w:t>Gnd</w:t>
             </w:r>
+            <w:proofErr w:type="spellEnd"/>
           </w:p>
         </w:tc>
         <w:tc>
@@ -6887,7 +7208,21 @@
               <w:rPr>
                 <w:lang w:val="fr-CA"/>
               </w:rPr>
-              <w:t xml:space="preserve">« Tone Disable » (active bas). </w:t>
+              <w:t xml:space="preserve">« Tone </w:t>
+            </w:r>
+            <w:proofErr w:type="spellStart"/>
+            <w:r>
+              <w:rPr>
+                <w:lang w:val="fr-CA"/>
+              </w:rPr>
+              <w:t>Disable</w:t>
+            </w:r>
+            <w:proofErr w:type="spellEnd"/>
+            <w:r>
+              <w:rPr>
+                <w:lang w:val="fr-CA"/>
+              </w:rPr>
+              <w:t xml:space="preserve"> » (active bas). </w:t>
             </w:r>
           </w:p>
         </w:tc>
@@ -6978,15 +7313,23 @@
           <w:lang w:val="fr-CA"/>
         </w:rPr>
       </w:pPr>
-      <w:bookmarkStart w:id="10" w:name="_Toc193696540"/>
+      <w:bookmarkStart w:id="11" w:name="_Toc193696540"/>
       <w:r>
         <w:rPr>
           <w:lang w:val="fr-CA"/>
         </w:rPr>
         <w:lastRenderedPageBreak/>
-        <w:t>Entrée Tone Disable</w:t>
-      </w:r>
-      <w:bookmarkEnd w:id="10"/>
+        <w:t xml:space="preserve">Entrée Tone </w:t>
+      </w:r>
+      <w:proofErr w:type="spellStart"/>
+      <w:r>
+        <w:rPr>
+          <w:lang w:val="fr-CA"/>
+        </w:rPr>
+        <w:t>Disable</w:t>
+      </w:r>
+      <w:bookmarkEnd w:id="11"/>
+      <w:proofErr w:type="spellEnd"/>
     </w:p>
     <w:p>
       <w:pPr>
@@ -6998,7 +7341,35 @@
         <w:rPr>
           <w:lang w:val="fr-CA"/>
         </w:rPr>
-        <w:t>Cette entrée sert à désactiver la génération du tone. Lorsqu’un signal logique bas est détecté (0V), le contrôleur cesse de générer le tone. Toutefois, la broche « Pout » continue de suivre l’état de la broche « Pin ».</w:t>
+        <w:t xml:space="preserve">Cette entrée sert à désactiver la génération du </w:t>
+      </w:r>
+      <w:proofErr w:type="spellStart"/>
+      <w:r>
+        <w:rPr>
+          <w:lang w:val="fr-CA"/>
+        </w:rPr>
+        <w:t>tone</w:t>
+      </w:r>
+      <w:proofErr w:type="spellEnd"/>
+      <w:r>
+        <w:rPr>
+          <w:lang w:val="fr-CA"/>
+        </w:rPr>
+        <w:t xml:space="preserve">. Lorsqu’un signal logique bas est détecté (0V), le contrôleur cesse de générer le </w:t>
+      </w:r>
+      <w:proofErr w:type="spellStart"/>
+      <w:r>
+        <w:rPr>
+          <w:lang w:val="fr-CA"/>
+        </w:rPr>
+        <w:t>tone</w:t>
+      </w:r>
+      <w:proofErr w:type="spellEnd"/>
+      <w:r>
+        <w:rPr>
+          <w:lang w:val="fr-CA"/>
+        </w:rPr>
+        <w:t>. Toutefois, la broche « Pout » continue de suivre l’état de la broche « Pin ».</w:t>
       </w:r>
     </w:p>
     <w:p>
@@ -7028,14 +7399,14 @@
           <w:lang w:val="fr-CA"/>
         </w:rPr>
       </w:pPr>
-      <w:bookmarkStart w:id="11" w:name="_Toc193696541"/>
+      <w:bookmarkStart w:id="12" w:name="_Toc193696541"/>
       <w:r>
         <w:rPr>
           <w:lang w:val="fr-CA"/>
         </w:rPr>
         <w:t>Ajustement audio</w:t>
       </w:r>
-      <w:bookmarkEnd w:id="11"/>
+      <w:bookmarkEnd w:id="12"/>
     </w:p>
     <w:p>
       <w:pPr>
@@ -7064,14 +7435,22 @@
           <w:lang w:val="fr-CA"/>
         </w:rPr>
       </w:pPr>
-      <w:bookmarkStart w:id="12" w:name="_Toc193696542"/>
-      <w:r>
-        <w:rPr>
-          <w:lang w:val="fr-CA"/>
-        </w:rPr>
-        <w:t>Reverse Burst</w:t>
-      </w:r>
-      <w:bookmarkEnd w:id="12"/>
+      <w:bookmarkStart w:id="13" w:name="_Toc193696542"/>
+      <w:r>
+        <w:rPr>
+          <w:lang w:val="fr-CA"/>
+        </w:rPr>
+        <w:t xml:space="preserve">Reverse </w:t>
+      </w:r>
+      <w:proofErr w:type="spellStart"/>
+      <w:r>
+        <w:rPr>
+          <w:lang w:val="fr-CA"/>
+        </w:rPr>
+        <w:t>Burst</w:t>
+      </w:r>
+      <w:bookmarkEnd w:id="13"/>
+      <w:proofErr w:type="spellEnd"/>
     </w:p>
     <w:p>
       <w:pPr>
@@ -7083,7 +7462,21 @@
         <w:rPr>
           <w:lang w:val="fr-CA"/>
         </w:rPr>
-        <w:t>La fonction « reverse burst » peut être activé en positionnant l’interrupteur « RB » à la position « ON ».</w:t>
+        <w:t xml:space="preserve">La fonction « reverse </w:t>
+      </w:r>
+      <w:proofErr w:type="spellStart"/>
+      <w:r>
+        <w:rPr>
+          <w:lang w:val="fr-CA"/>
+        </w:rPr>
+        <w:t>burst</w:t>
+      </w:r>
+      <w:proofErr w:type="spellEnd"/>
+      <w:r>
+        <w:rPr>
+          <w:lang w:val="fr-CA"/>
+        </w:rPr>
+        <w:t> » peut être activé en positionnant l’interrupteur « RB » à la position « ON ».</w:t>
       </w:r>
     </w:p>
     <w:p>
@@ -7131,15 +7524,23 @@
           <w:lang w:val="fr-CA"/>
         </w:rPr>
       </w:pPr>
-      <w:bookmarkStart w:id="13" w:name="_Toc193696543"/>
+      <w:bookmarkStart w:id="14" w:name="_Toc193696543"/>
       <w:r>
         <w:rPr>
           <w:lang w:val="fr-CA"/>
         </w:rPr>
         <w:lastRenderedPageBreak/>
-        <w:t>Sélection de tone</w:t>
-      </w:r>
-      <w:bookmarkEnd w:id="13"/>
+        <w:t xml:space="preserve">Sélection de </w:t>
+      </w:r>
+      <w:proofErr w:type="spellStart"/>
+      <w:r>
+        <w:rPr>
+          <w:lang w:val="fr-CA"/>
+        </w:rPr>
+        <w:t>tone</w:t>
+      </w:r>
+      <w:bookmarkEnd w:id="14"/>
+      <w:proofErr w:type="spellEnd"/>
     </w:p>
     <w:p>
       <w:pPr>
@@ -11962,6 +12363,14 @@
                 <w:lang w:val="fr-CA"/>
               </w:rPr>
             </w:pPr>
+            <w:r>
+              <w:rPr>
+                <w:sz w:val="18"/>
+                <w:szCs w:val="18"/>
+                <w:lang w:val="fr-CA"/>
+              </w:rPr>
+              <w:t>ON</w:t>
+            </w:r>
           </w:p>
         </w:tc>
       </w:tr>
@@ -12227,6 +12636,14 @@
                 <w:lang w:val="fr-CA"/>
               </w:rPr>
             </w:pPr>
+            <w:r>
+              <w:rPr>
+                <w:sz w:val="18"/>
+                <w:szCs w:val="18"/>
+                <w:lang w:val="fr-CA"/>
+              </w:rPr>
+              <w:t>ON</w:t>
+            </w:r>
           </w:p>
         </w:tc>
       </w:tr>
@@ -12492,6 +12909,14 @@
                 <w:lang w:val="fr-CA"/>
               </w:rPr>
             </w:pPr>
+            <w:r>
+              <w:rPr>
+                <w:sz w:val="18"/>
+                <w:szCs w:val="18"/>
+                <w:lang w:val="fr-CA"/>
+              </w:rPr>
+              <w:t>ON</w:t>
+            </w:r>
           </w:p>
         </w:tc>
       </w:tr>
@@ -12773,6 +13198,14 @@
                 <w:lang w:val="fr-CA"/>
               </w:rPr>
             </w:pPr>
+            <w:r>
+              <w:rPr>
+                <w:sz w:val="18"/>
+                <w:szCs w:val="18"/>
+                <w:lang w:val="fr-CA"/>
+              </w:rPr>
+              <w:t>ON</w:t>
+            </w:r>
           </w:p>
         </w:tc>
       </w:tr>
@@ -13038,6 +13471,14 @@
                 <w:lang w:val="fr-CA"/>
               </w:rPr>
             </w:pPr>
+            <w:r>
+              <w:rPr>
+                <w:sz w:val="18"/>
+                <w:szCs w:val="18"/>
+                <w:lang w:val="fr-CA"/>
+              </w:rPr>
+              <w:t>ON</w:t>
+            </w:r>
           </w:p>
         </w:tc>
       </w:tr>
@@ -13055,7 +13496,7 @@
         </w:rPr>
         <w:tab/>
       </w:r>
-      <w:bookmarkStart w:id="14" w:name="_Ref193640961"/>
+      <w:bookmarkStart w:id="15" w:name="_Ref193640961"/>
       <w:r>
         <w:t xml:space="preserve">Table </w:t>
       </w:r>
@@ -13077,10 +13518,23 @@
       <w:r>
         <w:fldChar w:fldCharType="end"/>
       </w:r>
-      <w:bookmarkEnd w:id="14"/>
-      <w:r>
-        <w:t xml:space="preserve"> : Sélection de tone</w:t>
-      </w:r>
+      <w:bookmarkEnd w:id="15"/>
+      <w:r>
+        <w:t xml:space="preserve"> </w:t>
+      </w:r>
+      <w:bookmarkStart w:id="16" w:name="_Ref196559284"/>
+      <w:r>
+        <w:t xml:space="preserve">: </w:t>
+      </w:r>
+      <w:proofErr w:type="spellStart"/>
+      <w:r>
+        <w:t>Sélection</w:t>
+      </w:r>
+      <w:proofErr w:type="spellEnd"/>
+      <w:r>
+        <w:t xml:space="preserve"> de tone</w:t>
+      </w:r>
+      <w:bookmarkEnd w:id="16"/>
     </w:p>
     <w:p>
       <w:pPr>
@@ -13143,6 +13597,715 @@
         <w:t xml:space="preserve"> fera en sorte que la fréquence de 100Hz sera choisie.</w:t>
       </w:r>
     </w:p>
+    <w:p>
+      <w:pPr>
+        <w:pStyle w:val="Heading3"/>
+        <w:rPr>
+          <w:lang w:val="fr-CA"/>
+        </w:rPr>
+      </w:pPr>
+      <w:r>
+        <w:rPr>
+          <w:lang w:val="fr-CA"/>
+        </w:rPr>
+        <w:br w:type="page"/>
+      </w:r>
+      <w:r>
+        <w:rPr>
+          <w:lang w:val="fr-CA"/>
+        </w:rPr>
+        <w:lastRenderedPageBreak/>
+        <w:t>DIP Switch</w:t>
+      </w:r>
+    </w:p>
+    <w:p>
+      <w:pPr>
+        <w:rPr>
+          <w:lang w:val="fr-CA"/>
+        </w:rPr>
+      </w:pPr>
+      <w:r>
+        <w:rPr>
+          <w:lang w:val="fr-CA"/>
+        </w:rPr>
+        <w:t>Le tableau ci-dessous décrit les fonctions attribuées à chaque DIP switch.</w:t>
+      </w:r>
+    </w:p>
+    <w:p>
+      <w:pPr>
+        <w:rPr>
+          <w:lang w:val="fr-CA"/>
+        </w:rPr>
+      </w:pPr>
+    </w:p>
+    <w:tbl>
+      <w:tblPr>
+        <w:tblStyle w:val="GridTable4-Accent4"/>
+        <w:tblW w:w="0" w:type="auto"/>
+        <w:tblLook w:val="04A0" w:firstRow="1" w:lastRow="0" w:firstColumn="1" w:lastColumn="0" w:noHBand="0" w:noVBand="1"/>
+      </w:tblPr>
+      <w:tblGrid>
+        <w:gridCol w:w="1795"/>
+        <w:gridCol w:w="2972"/>
+        <w:gridCol w:w="2426"/>
+        <w:gridCol w:w="2157"/>
+      </w:tblGrid>
+      <w:tr>
+        <w:trPr>
+          <w:cnfStyle w:val="100000000000" w:firstRow="1" w:lastRow="0" w:firstColumn="0" w:lastColumn="0" w:oddVBand="0" w:evenVBand="0" w:oddHBand="0" w:evenHBand="0" w:firstRowFirstColumn="0" w:firstRowLastColumn="0" w:lastRowFirstColumn="0" w:lastRowLastColumn="0"/>
+        </w:trPr>
+        <w:tc>
+          <w:tcPr>
+            <w:cnfStyle w:val="001000000000" w:firstRow="0" w:lastRow="0" w:firstColumn="1" w:lastColumn="0" w:oddVBand="0" w:evenVBand="0" w:oddHBand="0" w:evenHBand="0" w:firstRowFirstColumn="0" w:firstRowLastColumn="0" w:lastRowFirstColumn="0" w:lastRowLastColumn="0"/>
+            <w:tcW w:w="1795" w:type="dxa"/>
+          </w:tcPr>
+          <w:p>
+            <w:pPr>
+              <w:rPr>
+                <w:lang w:val="fr-CA"/>
+              </w:rPr>
+            </w:pPr>
+            <w:r>
+              <w:rPr>
+                <w:lang w:val="fr-CA"/>
+              </w:rPr>
+              <w:t>DIP Switch</w:t>
+            </w:r>
+          </w:p>
+        </w:tc>
+        <w:tc>
+          <w:tcPr>
+            <w:tcW w:w="2972" w:type="dxa"/>
+          </w:tcPr>
+          <w:p>
+            <w:pPr>
+              <w:cnfStyle w:val="100000000000" w:firstRow="1" w:lastRow="0" w:firstColumn="0" w:lastColumn="0" w:oddVBand="0" w:evenVBand="0" w:oddHBand="0" w:evenHBand="0" w:firstRowFirstColumn="0" w:firstRowLastColumn="0" w:lastRowFirstColumn="0" w:lastRowLastColumn="0"/>
+              <w:rPr>
+                <w:lang w:val="fr-CA"/>
+              </w:rPr>
+            </w:pPr>
+            <w:r>
+              <w:rPr>
+                <w:lang w:val="fr-CA"/>
+              </w:rPr>
+              <w:t>Fonction</w:t>
+            </w:r>
+          </w:p>
+        </w:tc>
+        <w:tc>
+          <w:tcPr>
+            <w:tcW w:w="2426" w:type="dxa"/>
+          </w:tcPr>
+          <w:p>
+            <w:pPr>
+              <w:cnfStyle w:val="100000000000" w:firstRow="1" w:lastRow="0" w:firstColumn="0" w:lastColumn="0" w:oddVBand="0" w:evenVBand="0" w:oddHBand="0" w:evenHBand="0" w:firstRowFirstColumn="0" w:firstRowLastColumn="0" w:lastRowFirstColumn="0" w:lastRowLastColumn="0"/>
+              <w:rPr>
+                <w:lang w:val="fr-CA"/>
+              </w:rPr>
+            </w:pPr>
+            <w:r>
+              <w:rPr>
+                <w:lang w:val="fr-CA"/>
+              </w:rPr>
+              <w:t>On</w:t>
+            </w:r>
+          </w:p>
+        </w:tc>
+        <w:tc>
+          <w:tcPr>
+            <w:tcW w:w="2157" w:type="dxa"/>
+          </w:tcPr>
+          <w:p>
+            <w:pPr>
+              <w:cnfStyle w:val="100000000000" w:firstRow="1" w:lastRow="0" w:firstColumn="0" w:lastColumn="0" w:oddVBand="0" w:evenVBand="0" w:oddHBand="0" w:evenHBand="0" w:firstRowFirstColumn="0" w:firstRowLastColumn="0" w:lastRowFirstColumn="0" w:lastRowLastColumn="0"/>
+              <w:rPr>
+                <w:lang w:val="fr-CA"/>
+              </w:rPr>
+            </w:pPr>
+            <w:r>
+              <w:rPr>
+                <w:lang w:val="fr-CA"/>
+              </w:rPr>
+              <w:t>Off</w:t>
+            </w:r>
+          </w:p>
+        </w:tc>
+      </w:tr>
+      <w:tr>
+        <w:trPr>
+          <w:cnfStyle w:val="000000100000" w:firstRow="0" w:lastRow="0" w:firstColumn="0" w:lastColumn="0" w:oddVBand="0" w:evenVBand="0" w:oddHBand="1" w:evenHBand="0" w:firstRowFirstColumn="0" w:firstRowLastColumn="0" w:lastRowFirstColumn="0" w:lastRowLastColumn="0"/>
+        </w:trPr>
+        <w:tc>
+          <w:tcPr>
+            <w:cnfStyle w:val="001000000000" w:firstRow="0" w:lastRow="0" w:firstColumn="1" w:lastColumn="0" w:oddVBand="0" w:evenVBand="0" w:oddHBand="0" w:evenHBand="0" w:firstRowFirstColumn="0" w:firstRowLastColumn="0" w:lastRowFirstColumn="0" w:lastRowLastColumn="0"/>
+            <w:tcW w:w="1795" w:type="dxa"/>
+          </w:tcPr>
+          <w:p>
+            <w:pPr>
+              <w:rPr>
+                <w:lang w:val="fr-CA"/>
+              </w:rPr>
+            </w:pPr>
+            <w:r>
+              <w:rPr>
+                <w:lang w:val="fr-CA"/>
+              </w:rPr>
+              <w:t>1-6</w:t>
+            </w:r>
+          </w:p>
+        </w:tc>
+        <w:tc>
+          <w:tcPr>
+            <w:tcW w:w="2972" w:type="dxa"/>
+          </w:tcPr>
+          <w:p>
+            <w:pPr>
+              <w:cnfStyle w:val="000000100000" w:firstRow="0" w:lastRow="0" w:firstColumn="0" w:lastColumn="0" w:oddVBand="0" w:evenVBand="0" w:oddHBand="1" w:evenHBand="0" w:firstRowFirstColumn="0" w:firstRowLastColumn="0" w:lastRowFirstColumn="0" w:lastRowLastColumn="0"/>
+              <w:rPr>
+                <w:lang w:val="fr-CA"/>
+              </w:rPr>
+            </w:pPr>
+            <w:r>
+              <w:rPr>
+                <w:lang w:val="fr-CA"/>
+              </w:rPr>
+              <w:t>CTCSS Tone Select</w:t>
+            </w:r>
+          </w:p>
+        </w:tc>
+        <w:tc>
+          <w:tcPr>
+            <w:tcW w:w="4583" w:type="dxa"/>
+            <w:gridSpan w:val="2"/>
+          </w:tcPr>
+          <w:p>
+            <w:pPr>
+              <w:jc w:val="center"/>
+              <w:cnfStyle w:val="000000100000" w:firstRow="0" w:lastRow="0" w:firstColumn="0" w:lastColumn="0" w:oddVBand="0" w:evenVBand="0" w:oddHBand="1" w:evenHBand="0" w:firstRowFirstColumn="0" w:firstRowLastColumn="0" w:lastRowFirstColumn="0" w:lastRowLastColumn="0"/>
+              <w:rPr>
+                <w:lang w:val="fr-CA"/>
+              </w:rPr>
+            </w:pPr>
+            <w:r>
+              <w:rPr>
+                <w:lang w:val="fr-CA"/>
+              </w:rPr>
+              <w:t xml:space="preserve">Sélection de </w:t>
+            </w:r>
+            <w:proofErr w:type="spellStart"/>
+            <w:r>
+              <w:rPr>
+                <w:lang w:val="fr-CA"/>
+              </w:rPr>
+              <w:t>tone</w:t>
+            </w:r>
+            <w:proofErr w:type="spellEnd"/>
+            <w:r>
+              <w:rPr>
+                <w:lang w:val="fr-CA"/>
+              </w:rPr>
+              <w:t xml:space="preserve">. Voir </w:t>
+            </w:r>
+            <w:r>
+              <w:rPr>
+                <w:lang w:val="fr-CA"/>
+              </w:rPr>
+              <w:fldChar w:fldCharType="begin"/>
+            </w:r>
+            <w:r>
+              <w:rPr>
+                <w:lang w:val="fr-CA"/>
+              </w:rPr>
+              <w:instrText xml:space="preserve"> REF _Ref193640961 \h </w:instrText>
+            </w:r>
+            <w:r>
+              <w:rPr>
+                <w:lang w:val="fr-CA"/>
+              </w:rPr>
+            </w:r>
+            <w:r>
+              <w:rPr>
+                <w:lang w:val="fr-CA"/>
+              </w:rPr>
+              <w:fldChar w:fldCharType="separate"/>
+            </w:r>
+            <w:r>
+              <w:rPr>
+                <w:lang w:val="fr-CA"/>
+              </w:rPr>
+              <w:t xml:space="preserve">Table </w:t>
+            </w:r>
+            <w:r>
+              <w:rPr>
+                <w:noProof/>
+                <w:lang w:val="fr-CA"/>
+              </w:rPr>
+              <w:t>3</w:t>
+            </w:r>
+            <w:r>
+              <w:rPr>
+                <w:lang w:val="fr-CA"/>
+              </w:rPr>
+              <w:fldChar w:fldCharType="end"/>
+            </w:r>
+            <w:r>
+              <w:rPr>
+                <w:lang w:val="fr-CA"/>
+              </w:rPr>
+              <w:t>.</w:t>
+            </w:r>
+          </w:p>
+        </w:tc>
+      </w:tr>
+      <w:tr>
+        <w:tc>
+          <w:tcPr>
+            <w:cnfStyle w:val="001000000000" w:firstRow="0" w:lastRow="0" w:firstColumn="1" w:lastColumn="0" w:oddVBand="0" w:evenVBand="0" w:oddHBand="0" w:evenHBand="0" w:firstRowFirstColumn="0" w:firstRowLastColumn="0" w:lastRowFirstColumn="0" w:lastRowLastColumn="0"/>
+            <w:tcW w:w="1795" w:type="dxa"/>
+          </w:tcPr>
+          <w:p>
+            <w:pPr>
+              <w:rPr>
+                <w:lang w:val="fr-CA"/>
+              </w:rPr>
+            </w:pPr>
+            <w:r>
+              <w:rPr>
+                <w:lang w:val="fr-CA"/>
+              </w:rPr>
+              <w:t>7</w:t>
+            </w:r>
+          </w:p>
+        </w:tc>
+        <w:tc>
+          <w:tcPr>
+            <w:tcW w:w="2972" w:type="dxa"/>
+          </w:tcPr>
+          <w:p>
+            <w:pPr>
+              <w:cnfStyle w:val="000000000000" w:firstRow="0" w:lastRow="0" w:firstColumn="0" w:lastColumn="0" w:oddVBand="0" w:evenVBand="0" w:oddHBand="0" w:evenHBand="0" w:firstRowFirstColumn="0" w:firstRowLastColumn="0" w:lastRowFirstColumn="0" w:lastRowLastColumn="0"/>
+              <w:rPr>
+                <w:lang w:val="fr-CA"/>
+              </w:rPr>
+            </w:pPr>
+            <w:r>
+              <w:rPr>
+                <w:lang w:val="fr-CA"/>
+              </w:rPr>
+              <w:t xml:space="preserve">Reverse </w:t>
+            </w:r>
+            <w:proofErr w:type="spellStart"/>
+            <w:r>
+              <w:rPr>
+                <w:lang w:val="fr-CA"/>
+              </w:rPr>
+              <w:t>Burst</w:t>
+            </w:r>
+            <w:proofErr w:type="spellEnd"/>
+            <w:r>
+              <w:rPr>
+                <w:lang w:val="fr-CA"/>
+              </w:rPr>
+              <w:t xml:space="preserve"> Mode</w:t>
+            </w:r>
+          </w:p>
+        </w:tc>
+        <w:tc>
+          <w:tcPr>
+            <w:tcW w:w="2426" w:type="dxa"/>
+          </w:tcPr>
+          <w:p>
+            <w:pPr>
+              <w:cnfStyle w:val="000000000000" w:firstRow="0" w:lastRow="0" w:firstColumn="0" w:lastColumn="0" w:oddVBand="0" w:evenVBand="0" w:oddHBand="0" w:evenHBand="0" w:firstRowFirstColumn="0" w:firstRowLastColumn="0" w:lastRowFirstColumn="0" w:lastRowLastColumn="0"/>
+              <w:rPr>
+                <w:lang w:val="fr-CA"/>
+              </w:rPr>
+            </w:pPr>
+            <w:r>
+              <w:rPr>
+                <w:lang w:val="fr-CA"/>
+              </w:rPr>
+              <w:t>Activé</w:t>
+            </w:r>
+          </w:p>
+        </w:tc>
+        <w:tc>
+          <w:tcPr>
+            <w:tcW w:w="2157" w:type="dxa"/>
+          </w:tcPr>
+          <w:p>
+            <w:pPr>
+              <w:cnfStyle w:val="000000000000" w:firstRow="0" w:lastRow="0" w:firstColumn="0" w:lastColumn="0" w:oddVBand="0" w:evenVBand="0" w:oddHBand="0" w:evenHBand="0" w:firstRowFirstColumn="0" w:firstRowLastColumn="0" w:lastRowFirstColumn="0" w:lastRowLastColumn="0"/>
+              <w:rPr>
+                <w:lang w:val="fr-CA"/>
+              </w:rPr>
+            </w:pPr>
+            <w:r>
+              <w:rPr>
+                <w:lang w:val="fr-CA"/>
+              </w:rPr>
+              <w:t>Désactivé</w:t>
+            </w:r>
+          </w:p>
+        </w:tc>
+      </w:tr>
+      <w:tr>
+        <w:trPr>
+          <w:cnfStyle w:val="000000100000" w:firstRow="0" w:lastRow="0" w:firstColumn="0" w:lastColumn="0" w:oddVBand="0" w:evenVBand="0" w:oddHBand="1" w:evenHBand="0" w:firstRowFirstColumn="0" w:firstRowLastColumn="0" w:lastRowFirstColumn="0" w:lastRowLastColumn="0"/>
+        </w:trPr>
+        <w:tc>
+          <w:tcPr>
+            <w:cnfStyle w:val="001000000000" w:firstRow="0" w:lastRow="0" w:firstColumn="1" w:lastColumn="0" w:oddVBand="0" w:evenVBand="0" w:oddHBand="0" w:evenHBand="0" w:firstRowFirstColumn="0" w:firstRowLastColumn="0" w:lastRowFirstColumn="0" w:lastRowLastColumn="0"/>
+            <w:tcW w:w="1795" w:type="dxa"/>
+          </w:tcPr>
+          <w:p>
+            <w:pPr>
+              <w:rPr>
+                <w:lang w:val="fr-CA"/>
+              </w:rPr>
+            </w:pPr>
+            <w:r>
+              <w:rPr>
+                <w:lang w:val="fr-CA"/>
+              </w:rPr>
+              <w:t>8</w:t>
+            </w:r>
+          </w:p>
+        </w:tc>
+        <w:tc>
+          <w:tcPr>
+            <w:tcW w:w="2972" w:type="dxa"/>
+          </w:tcPr>
+          <w:p>
+            <w:pPr>
+              <w:cnfStyle w:val="000000100000" w:firstRow="0" w:lastRow="0" w:firstColumn="0" w:lastColumn="0" w:oddVBand="0" w:evenVBand="0" w:oddHBand="1" w:evenHBand="0" w:firstRowFirstColumn="0" w:firstRowLastColumn="0" w:lastRowFirstColumn="0" w:lastRowLastColumn="0"/>
+              <w:rPr>
+                <w:lang w:val="fr-CA"/>
+              </w:rPr>
+            </w:pPr>
+            <w:r>
+              <w:rPr>
+                <w:lang w:val="fr-CA"/>
+              </w:rPr>
+              <w:t>Master Enable</w:t>
+            </w:r>
+          </w:p>
+        </w:tc>
+        <w:tc>
+          <w:tcPr>
+            <w:tcW w:w="2426" w:type="dxa"/>
+          </w:tcPr>
+          <w:p>
+            <w:pPr>
+              <w:cnfStyle w:val="000000100000" w:firstRow="0" w:lastRow="0" w:firstColumn="0" w:lastColumn="0" w:oddVBand="0" w:evenVBand="0" w:oddHBand="1" w:evenHBand="0" w:firstRowFirstColumn="0" w:firstRowLastColumn="0" w:lastRowFirstColumn="0" w:lastRowLastColumn="0"/>
+              <w:rPr>
+                <w:lang w:val="fr-CA"/>
+              </w:rPr>
+            </w:pPr>
+            <w:r>
+              <w:rPr>
+                <w:lang w:val="fr-CA"/>
+              </w:rPr>
+              <w:t>Activé</w:t>
+            </w:r>
+          </w:p>
+        </w:tc>
+        <w:tc>
+          <w:tcPr>
+            <w:tcW w:w="2157" w:type="dxa"/>
+          </w:tcPr>
+          <w:p>
+            <w:pPr>
+              <w:cnfStyle w:val="000000100000" w:firstRow="0" w:lastRow="0" w:firstColumn="0" w:lastColumn="0" w:oddVBand="0" w:evenVBand="0" w:oddHBand="1" w:evenHBand="0" w:firstRowFirstColumn="0" w:firstRowLastColumn="0" w:lastRowFirstColumn="0" w:lastRowLastColumn="0"/>
+              <w:rPr>
+                <w:lang w:val="fr-CA"/>
+              </w:rPr>
+            </w:pPr>
+            <w:r>
+              <w:rPr>
+                <w:lang w:val="fr-CA"/>
+              </w:rPr>
+              <w:t>Désactivé</w:t>
+            </w:r>
+          </w:p>
+        </w:tc>
+      </w:tr>
+    </w:tbl>
+    <w:p>
+      <w:pPr>
+        <w:rPr>
+          <w:lang w:val="fr-CA"/>
+        </w:rPr>
+      </w:pPr>
+    </w:p>
+    <w:p>
+      <w:pPr>
+        <w:rPr>
+          <w:lang w:val="fr-CA"/>
+        </w:rPr>
+      </w:pPr>
+      <w:r>
+        <w:rPr>
+          <w:lang w:val="fr-CA"/>
+        </w:rPr>
+        <w:t xml:space="preserve">Lorsque le mode </w:t>
+      </w:r>
+      <w:r>
+        <w:rPr>
+          <w:b/>
+          <w:bCs/>
+          <w:i/>
+          <w:iCs/>
+          <w:lang w:val="fr-CA"/>
+        </w:rPr>
+        <w:t xml:space="preserve">Reverse </w:t>
+      </w:r>
+      <w:proofErr w:type="spellStart"/>
+      <w:proofErr w:type="gramStart"/>
+      <w:r>
+        <w:rPr>
+          <w:b/>
+          <w:bCs/>
+          <w:i/>
+          <w:iCs/>
+          <w:lang w:val="fr-CA"/>
+        </w:rPr>
+        <w:t>Burst</w:t>
+      </w:r>
+      <w:proofErr w:type="spellEnd"/>
+      <w:r>
+        <w:rPr>
+          <w:i/>
+          <w:iCs/>
+          <w:lang w:val="fr-CA"/>
+        </w:rPr>
+        <w:t> </w:t>
+      </w:r>
+      <w:r>
+        <w:rPr>
+          <w:lang w:val="fr-CA"/>
+        </w:rPr>
+        <w:t xml:space="preserve"> est</w:t>
+      </w:r>
+      <w:proofErr w:type="gramEnd"/>
+      <w:r>
+        <w:rPr>
+          <w:lang w:val="fr-CA"/>
+        </w:rPr>
+        <w:t xml:space="preserve"> activé, la phase to </w:t>
+      </w:r>
+      <w:proofErr w:type="spellStart"/>
+      <w:r>
+        <w:rPr>
+          <w:lang w:val="fr-CA"/>
+        </w:rPr>
+        <w:t>tone</w:t>
+      </w:r>
+      <w:proofErr w:type="spellEnd"/>
+      <w:r>
+        <w:rPr>
+          <w:lang w:val="fr-CA"/>
+        </w:rPr>
+        <w:t xml:space="preserve"> CTCSS est renversée de 180</w:t>
+      </w:r>
+      <w:r>
+        <w:rPr>
+          <w:rFonts w:ascii="Times New Roman" w:hAnsi="Times New Roman" w:cs="Times New Roman"/>
+          <w:lang w:val="fr-CA"/>
+        </w:rPr>
+        <w:t>°</w:t>
+      </w:r>
+      <w:r>
+        <w:rPr>
+          <w:lang w:val="fr-CA"/>
+        </w:rPr>
+        <w:t xml:space="preserve"> lorsque le </w:t>
+      </w:r>
+      <w:r>
+        <w:rPr>
+          <w:i/>
+          <w:iCs/>
+          <w:lang w:val="fr-CA"/>
+        </w:rPr>
+        <w:t>PTT_IN</w:t>
+      </w:r>
+      <w:r>
+        <w:rPr>
+          <w:lang w:val="fr-CA"/>
+        </w:rPr>
+        <w:t xml:space="preserve"> est désactivé. Le </w:t>
+      </w:r>
+      <w:r>
+        <w:rPr>
+          <w:i/>
+          <w:iCs/>
+          <w:lang w:val="fr-CA"/>
+        </w:rPr>
+        <w:t xml:space="preserve">PTT_OUT </w:t>
+      </w:r>
+      <w:r>
+        <w:rPr>
+          <w:lang w:val="fr-CA"/>
+        </w:rPr>
+        <w:t xml:space="preserve">demeure actif pendant 150ms de même que le signal CTCSS. Après ce délai, le </w:t>
+      </w:r>
+      <w:r>
+        <w:rPr>
+          <w:i/>
+          <w:iCs/>
+          <w:lang w:val="fr-CA"/>
+        </w:rPr>
+        <w:t xml:space="preserve">PTT_OUT </w:t>
+      </w:r>
+      <w:r>
+        <w:rPr>
+          <w:lang w:val="fr-CA"/>
+        </w:rPr>
+        <w:t xml:space="preserve">ainsi que le </w:t>
+      </w:r>
+      <w:proofErr w:type="spellStart"/>
+      <w:r>
+        <w:rPr>
+          <w:lang w:val="fr-CA"/>
+        </w:rPr>
+        <w:t>tone</w:t>
+      </w:r>
+      <w:proofErr w:type="spellEnd"/>
+      <w:r>
+        <w:rPr>
+          <w:lang w:val="fr-CA"/>
+        </w:rPr>
+        <w:t xml:space="preserve"> sont désactivés.</w:t>
+      </w:r>
+    </w:p>
+    <w:p>
+      <w:pPr>
+        <w:rPr>
+          <w:lang w:val="fr-CA"/>
+        </w:rPr>
+      </w:pPr>
+      <w:r>
+        <w:rPr>
+          <w:lang w:val="fr-CA"/>
+        </w:rPr>
+        <w:t xml:space="preserve">Lorsque le </w:t>
+      </w:r>
+      <w:r>
+        <w:rPr>
+          <w:b/>
+          <w:bCs/>
+          <w:i/>
+          <w:iCs/>
+          <w:lang w:val="fr-CA"/>
+        </w:rPr>
+        <w:t>Master Enable</w:t>
+      </w:r>
+      <w:r>
+        <w:rPr>
+          <w:b/>
+          <w:bCs/>
+          <w:lang w:val="fr-CA"/>
+        </w:rPr>
+        <w:t xml:space="preserve"> </w:t>
+      </w:r>
+      <w:r>
+        <w:rPr>
+          <w:lang w:val="fr-CA"/>
+        </w:rPr>
+        <w:t xml:space="preserve">est activé, le circuit génère des </w:t>
+      </w:r>
+      <w:proofErr w:type="spellStart"/>
+      <w:r>
+        <w:rPr>
+          <w:lang w:val="fr-CA"/>
+        </w:rPr>
+        <w:t>tone</w:t>
+      </w:r>
+      <w:proofErr w:type="spellEnd"/>
+      <w:r>
+        <w:rPr>
+          <w:lang w:val="fr-CA"/>
+        </w:rPr>
+        <w:t xml:space="preserve"> CTCSS normalement. Lorsque le mode est désactivé, le circuit fait simplement passer le </w:t>
+      </w:r>
+      <w:r>
+        <w:rPr>
+          <w:i/>
+          <w:iCs/>
+          <w:lang w:val="fr-CA"/>
+        </w:rPr>
+        <w:t xml:space="preserve">PTT_IN </w:t>
+      </w:r>
+      <w:r>
+        <w:rPr>
+          <w:lang w:val="fr-CA"/>
+        </w:rPr>
+        <w:t xml:space="preserve">au </w:t>
+      </w:r>
+      <w:r>
+        <w:rPr>
+          <w:i/>
+          <w:iCs/>
+          <w:lang w:val="fr-CA"/>
+        </w:rPr>
+        <w:t>PTT_OUT</w:t>
+      </w:r>
+      <w:r>
+        <w:rPr>
+          <w:lang w:val="fr-CA"/>
+        </w:rPr>
+        <w:t xml:space="preserve"> de façon transparente sans générer de </w:t>
+      </w:r>
+      <w:proofErr w:type="spellStart"/>
+      <w:r>
+        <w:rPr>
+          <w:lang w:val="fr-CA"/>
+        </w:rPr>
+        <w:t>tone</w:t>
+      </w:r>
+      <w:proofErr w:type="spellEnd"/>
+      <w:r>
+        <w:rPr>
+          <w:lang w:val="fr-CA"/>
+        </w:rPr>
+        <w:t xml:space="preserve">. Dans ce cas, aucun délai n’est appliqué entre le </w:t>
+      </w:r>
+      <w:r>
+        <w:rPr>
+          <w:i/>
+          <w:iCs/>
+          <w:lang w:val="fr-CA"/>
+        </w:rPr>
+        <w:t>PTT_IN</w:t>
+      </w:r>
+      <w:r>
+        <w:rPr>
+          <w:lang w:val="fr-CA"/>
+        </w:rPr>
+        <w:t xml:space="preserve"> et le </w:t>
+      </w:r>
+      <w:r>
+        <w:rPr>
+          <w:i/>
+          <w:iCs/>
+          <w:lang w:val="fr-CA"/>
+        </w:rPr>
+        <w:t>PTT_OUT</w:t>
+      </w:r>
+      <w:r>
+        <w:rPr>
+          <w:lang w:val="fr-CA"/>
+        </w:rPr>
+        <w:t>.</w:t>
+      </w:r>
+      <w:r>
+        <w:rPr>
+          <w:lang w:val="fr-CA"/>
+        </w:rPr>
+        <w:t xml:space="preserve"> </w:t>
+      </w:r>
+    </w:p>
+    <w:p/>
     <w:sectPr>
       <w:pgSz w:w="12240" w:h="15840"/>
       <w:pgMar w:top="1440" w:right="1440" w:bottom="1440" w:left="1440" w:header="720" w:footer="720" w:gutter="0"/>
@@ -14409,6 +15572,82 @@
       <w:shd w:val="clear" w:color="auto" w:fill="E1DFDD"/>
     </w:rPr>
   </w:style>
+  <w:style w:type="table" w:styleId="GridTable4-Accent4">
+    <w:name w:val="Grid Table 4 Accent 4"/>
+    <w:basedOn w:val="TableNormal"/>
+    <w:uiPriority w:val="49"/>
+    <w:rsid w:val="003B2686"/>
+    <w:pPr>
+      <w:spacing w:after="0" w:line="240" w:lineRule="auto"/>
+    </w:pPr>
+    <w:tblPr>
+      <w:tblStyleRowBandSize w:val="1"/>
+      <w:tblStyleColBandSize w:val="1"/>
+      <w:tblBorders>
+        <w:top w:val="single" w:sz="4" w:space="0" w:color="60CAF3" w:themeColor="accent4" w:themeTint="99"/>
+        <w:left w:val="single" w:sz="4" w:space="0" w:color="60CAF3" w:themeColor="accent4" w:themeTint="99"/>
+        <w:bottom w:val="single" w:sz="4" w:space="0" w:color="60CAF3" w:themeColor="accent4" w:themeTint="99"/>
+        <w:right w:val="single" w:sz="4" w:space="0" w:color="60CAF3" w:themeColor="accent4" w:themeTint="99"/>
+        <w:insideH w:val="single" w:sz="4" w:space="0" w:color="60CAF3" w:themeColor="accent4" w:themeTint="99"/>
+        <w:insideV w:val="single" w:sz="4" w:space="0" w:color="60CAF3" w:themeColor="accent4" w:themeTint="99"/>
+      </w:tblBorders>
+    </w:tblPr>
+    <w:tblStylePr w:type="firstRow">
+      <w:rPr>
+        <w:b/>
+        <w:bCs/>
+        <w:color w:val="FFFFFF" w:themeColor="background1"/>
+      </w:rPr>
+      <w:tblPr/>
+      <w:tcPr>
+        <w:tcBorders>
+          <w:top w:val="single" w:sz="4" w:space="0" w:color="0F9ED5" w:themeColor="accent4"/>
+          <w:left w:val="single" w:sz="4" w:space="0" w:color="0F9ED5" w:themeColor="accent4"/>
+          <w:bottom w:val="single" w:sz="4" w:space="0" w:color="0F9ED5" w:themeColor="accent4"/>
+          <w:right w:val="single" w:sz="4" w:space="0" w:color="0F9ED5" w:themeColor="accent4"/>
+          <w:insideH w:val="nil"/>
+          <w:insideV w:val="nil"/>
+        </w:tcBorders>
+        <w:shd w:val="clear" w:color="auto" w:fill="0F9ED5" w:themeFill="accent4"/>
+      </w:tcPr>
+    </w:tblStylePr>
+    <w:tblStylePr w:type="lastRow">
+      <w:rPr>
+        <w:b/>
+        <w:bCs/>
+      </w:rPr>
+      <w:tblPr/>
+      <w:tcPr>
+        <w:tcBorders>
+          <w:top w:val="double" w:sz="4" w:space="0" w:color="0F9ED5" w:themeColor="accent4"/>
+        </w:tcBorders>
+      </w:tcPr>
+    </w:tblStylePr>
+    <w:tblStylePr w:type="firstCol">
+      <w:rPr>
+        <w:b/>
+        <w:bCs/>
+      </w:rPr>
+    </w:tblStylePr>
+    <w:tblStylePr w:type="lastCol">
+      <w:rPr>
+        <w:b/>
+        <w:bCs/>
+      </w:rPr>
+    </w:tblStylePr>
+    <w:tblStylePr w:type="band1Vert">
+      <w:tblPr/>
+      <w:tcPr>
+        <w:shd w:val="clear" w:color="auto" w:fill="CAEDFB" w:themeFill="accent4" w:themeFillTint="33"/>
+      </w:tcPr>
+    </w:tblStylePr>
+    <w:tblStylePr w:type="band1Horz">
+      <w:tblPr/>
+      <w:tcPr>
+        <w:shd w:val="clear" w:color="auto" w:fill="CAEDFB" w:themeFill="accent4" w:themeFillTint="33"/>
+      </w:tcPr>
+    </w:tblStylePr>
+  </w:style>
 </w:styles>
 </file>
 

</xml_diff>

<commit_message>
Ajout du manuel en PDF.
</commit_message>
<xml_diff>
--- a/Documentation/Manuel Tone Board.docx
+++ b/Documentation/Manuel Tone Board.docx
@@ -5556,6 +5556,7 @@
       </w:r>
       <w:bookmarkEnd w:id="5"/>
     </w:p>
+    <w:p/>
     <w:p>
       <w:pPr>
         <w:rPr>
@@ -5566,7 +5567,140 @@
         <w:rPr>
           <w:lang w:val="fr-CA"/>
         </w:rPr>
-        <w:br w:type="page"/>
+        <w:t>Lors de l’assemblage, un r</w:t>
+      </w:r>
+      <w:r>
+        <w:rPr>
+          <w:lang w:val="fr-CA"/>
+        </w:rPr>
+        <w:t xml:space="preserve">appel au 5V doit être ajouté sur le signal </w:t>
+      </w:r>
+      <w:r>
+        <w:rPr>
+          <w:i/>
+          <w:iCs/>
+          <w:lang w:val="fr-CA"/>
+        </w:rPr>
+        <w:t>TD*</w:t>
+      </w:r>
+      <w:r>
+        <w:rPr>
+          <w:lang w:val="fr-CA"/>
+        </w:rPr>
+        <w:t xml:space="preserve"> (Tone </w:t>
+      </w:r>
+      <w:proofErr w:type="spellStart"/>
+      <w:r>
+        <w:rPr>
+          <w:lang w:val="fr-CA"/>
+        </w:rPr>
+        <w:t>Disable</w:t>
+      </w:r>
+      <w:proofErr w:type="spellEnd"/>
+      <w:r>
+        <w:rPr>
+          <w:lang w:val="fr-CA"/>
+        </w:rPr>
+        <w:t>) afin d’éviter que le signal soit activé lorsque l’entrée n’est pas utilisée. Une résistance de 10K</w:t>
+      </w:r>
+      <w:r>
+        <w:t>Ω</w:t>
+      </w:r>
+      <w:r>
+        <w:rPr>
+          <w:lang w:val="fr-CA"/>
+        </w:rPr>
+        <w:t xml:space="preserve"> peut être </w:t>
+      </w:r>
+      <w:r>
+        <w:rPr>
+          <w:lang w:val="fr-CA"/>
+        </w:rPr>
+        <w:t xml:space="preserve">ajoutée </w:t>
+      </w:r>
+      <w:r>
+        <w:rPr>
+          <w:lang w:val="fr-CA"/>
+        </w:rPr>
+        <w:t xml:space="preserve">entre la broche U2.1 et le via situé à gauche de </w:t>
+      </w:r>
+      <w:r>
+        <w:rPr>
+          <w:lang w:val="fr-CA"/>
+        </w:rPr>
+        <w:t xml:space="preserve">la broche </w:t>
+      </w:r>
+      <w:r>
+        <w:rPr>
+          <w:lang w:val="fr-CA"/>
+        </w:rPr>
+        <w:t>U1</w:t>
+      </w:r>
+      <w:r>
+        <w:rPr>
+          <w:lang w:val="fr-CA"/>
+        </w:rPr>
+        <w:t>.6</w:t>
+      </w:r>
+      <w:r>
+        <w:rPr>
+          <w:lang w:val="fr-CA"/>
+        </w:rPr>
+        <w:t xml:space="preserve">, tel qu’illustré sur la </w:t>
+      </w:r>
+      <w:r>
+        <w:rPr>
+          <w:lang w:val="fr-CA"/>
+        </w:rPr>
+        <w:fldChar w:fldCharType="begin"/>
+      </w:r>
+      <w:r>
+        <w:rPr>
+          <w:lang w:val="fr-CA"/>
+        </w:rPr>
+        <w:instrText xml:space="preserve"> REF _Ref196805758 \h </w:instrText>
+      </w:r>
+      <w:r>
+        <w:rPr>
+          <w:lang w:val="fr-CA"/>
+        </w:rPr>
+      </w:r>
+      <w:r>
+        <w:rPr>
+          <w:lang w:val="fr-CA"/>
+        </w:rPr>
+        <w:fldChar w:fldCharType="separate"/>
+      </w:r>
+      <w:r>
+        <w:rPr>
+          <w:lang w:val="fr-CA"/>
+        </w:rPr>
+        <w:t xml:space="preserve">Figure </w:t>
+      </w:r>
+      <w:r>
+        <w:rPr>
+          <w:noProof/>
+          <w:lang w:val="fr-CA"/>
+        </w:rPr>
+        <w:t>1</w:t>
+      </w:r>
+      <w:r>
+        <w:rPr>
+          <w:lang w:val="fr-CA"/>
+        </w:rPr>
+        <w:fldChar w:fldCharType="end"/>
+      </w:r>
+      <w:r>
+        <w:rPr>
+          <w:lang w:val="fr-CA"/>
+        </w:rPr>
+        <w:t xml:space="preserve">. La résistance peut être soudée </w:t>
+      </w:r>
+      <w:r>
+        <w:rPr>
+          <w:lang w:val="fr-CA"/>
+        </w:rPr>
+        <w:t>au verso du PCB.</w:t>
       </w:r>
     </w:p>
     <w:p>
@@ -5575,6 +5709,473 @@
           <w:lang w:val="fr-CA"/>
         </w:rPr>
       </w:pPr>
+      <w:r>
+        <w:rPr>
+          <w:noProof/>
+          <w:lang w:val="fr-CA"/>
+        </w:rPr>
+        <mc:AlternateContent>
+          <mc:Choice Requires="wps">
+            <w:drawing>
+              <wp:anchor distT="0" distB="0" distL="114300" distR="114300" simplePos="0" relativeHeight="251674624" behindDoc="0" locked="0" layoutInCell="1" allowOverlap="1" wp14:anchorId="5E439AB1" wp14:editId="14EE0408">
+                <wp:simplePos x="0" y="0"/>
+                <wp:positionH relativeFrom="column">
+                  <wp:posOffset>3028317</wp:posOffset>
+                </wp:positionH>
+                <wp:positionV relativeFrom="paragraph">
+                  <wp:posOffset>312832</wp:posOffset>
+                </wp:positionV>
+                <wp:extent cx="338927" cy="158115"/>
+                <wp:effectExtent l="38100" t="0" r="23495" b="51435"/>
+                <wp:wrapNone/>
+                <wp:docPr id="770560856" name="Straight Arrow Connector 13"/>
+                <wp:cNvGraphicFramePr/>
+                <a:graphic xmlns:a="http://schemas.openxmlformats.org/drawingml/2006/main">
+                  <a:graphicData uri="http://schemas.microsoft.com/office/word/2010/wordprocessingShape">
+                    <wps:wsp>
+                      <wps:cNvCnPr/>
+                      <wps:spPr>
+                        <a:xfrm flipH="1">
+                          <a:off x="0" y="0"/>
+                          <a:ext cx="338927" cy="158115"/>
+                        </a:xfrm>
+                        <a:prstGeom prst="straightConnector1">
+                          <a:avLst/>
+                        </a:prstGeom>
+                        <a:ln w="9525">
+                          <a:solidFill>
+                            <a:srgbClr val="FFFF00"/>
+                          </a:solidFill>
+                          <a:tailEnd type="triangle"/>
+                        </a:ln>
+                      </wps:spPr>
+                      <wps:style>
+                        <a:lnRef idx="1">
+                          <a:schemeClr val="accent1"/>
+                        </a:lnRef>
+                        <a:fillRef idx="0">
+                          <a:schemeClr val="accent1"/>
+                        </a:fillRef>
+                        <a:effectRef idx="0">
+                          <a:schemeClr val="accent1"/>
+                        </a:effectRef>
+                        <a:fontRef idx="minor">
+                          <a:schemeClr val="tx1"/>
+                        </a:fontRef>
+                      </wps:style>
+                      <wps:bodyPr/>
+                    </wps:wsp>
+                  </a:graphicData>
+                </a:graphic>
+                <wp14:sizeRelH relativeFrom="margin">
+                  <wp14:pctWidth>0</wp14:pctWidth>
+                </wp14:sizeRelH>
+                <wp14:sizeRelV relativeFrom="margin">
+                  <wp14:pctHeight>0</wp14:pctHeight>
+                </wp14:sizeRelV>
+              </wp:anchor>
+            </w:drawing>
+          </mc:Choice>
+          <mc:Fallback>
+            <w:pict>
+              <v:shapetype w14:anchorId="0F283953" id="_x0000_t32" coordsize="21600,21600" o:spt="32" o:oned="t" path="m,l21600,21600e" filled="f">
+                <v:path arrowok="t" fillok="f" o:connecttype="none"/>
+                <o:lock v:ext="edit" shapetype="t"/>
+              </v:shapetype>
+              <v:shape id="Straight Arrow Connector 13" o:spid="_x0000_s1026" type="#_x0000_t32" style="position:absolute;margin-left:238.45pt;margin-top:24.65pt;width:26.7pt;height:12.45pt;flip:x;z-index:251674624;visibility:visible;mso-wrap-style:square;mso-width-percent:0;mso-height-percent:0;mso-wrap-distance-left:9pt;mso-wrap-distance-top:0;mso-wrap-distance-right:9pt;mso-wrap-distance-bottom:0;mso-position-horizontal:absolute;mso-position-horizontal-relative:text;mso-position-vertical:absolute;mso-position-vertical-relative:text;mso-width-percent:0;mso-height-percent:0;mso-width-relative:margin;mso-height-relative:margin" o:gfxdata="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" strokecolor="yellow">
+                <v:stroke endarrow="block" joinstyle="miter"/>
+              </v:shape>
+            </w:pict>
+          </mc:Fallback>
+        </mc:AlternateContent>
+      </w:r>
+      <w:r>
+        <w:rPr>
+          <w:noProof/>
+          <w:lang w:val="fr-CA"/>
+        </w:rPr>
+        <mc:AlternateContent>
+          <mc:Choice Requires="wps">
+            <w:drawing>
+              <wp:anchor distT="0" distB="0" distL="114300" distR="114300" simplePos="0" relativeHeight="251673600" behindDoc="0" locked="0" layoutInCell="1" allowOverlap="1" wp14:anchorId="0CC54689" wp14:editId="77B611DE">
+                <wp:simplePos x="0" y="0"/>
+                <wp:positionH relativeFrom="column">
+                  <wp:posOffset>3310908</wp:posOffset>
+                </wp:positionH>
+                <wp:positionV relativeFrom="paragraph">
+                  <wp:posOffset>163773</wp:posOffset>
+                </wp:positionV>
+                <wp:extent cx="914400" cy="229683"/>
+                <wp:effectExtent l="0" t="0" r="19685" b="18415"/>
+                <wp:wrapNone/>
+                <wp:docPr id="1236717516" name="Text Box 12"/>
+                <wp:cNvGraphicFramePr/>
+                <a:graphic xmlns:a="http://schemas.openxmlformats.org/drawingml/2006/main">
+                  <a:graphicData uri="http://schemas.microsoft.com/office/word/2010/wordprocessingShape">
+                    <wps:wsp>
+                      <wps:cNvSpPr txBox="1"/>
+                      <wps:spPr>
+                        <a:xfrm>
+                          <a:off x="0" y="0"/>
+                          <a:ext cx="914400" cy="229683"/>
+                        </a:xfrm>
+                        <a:prstGeom prst="rect">
+                          <a:avLst/>
+                        </a:prstGeom>
+                        <a:solidFill>
+                          <a:schemeClr val="bg1">
+                            <a:lumMod val="85000"/>
+                          </a:schemeClr>
+                        </a:solidFill>
+                        <a:ln w="6350">
+                          <a:solidFill>
+                            <a:srgbClr val="FFC000"/>
+                          </a:solidFill>
+                        </a:ln>
+                      </wps:spPr>
+                      <wps:txbx>
+                        <w:txbxContent>
+                          <w:p>
+                            <w:pPr>
+                              <w:rPr>
+                                <w:sz w:val="20"/>
+                                <w:szCs w:val="20"/>
+                                <w:lang w:val="fr-CA"/>
+                              </w:rPr>
+                            </w:pPr>
+                            <w:r>
+                              <w:rPr>
+                                <w:sz w:val="20"/>
+                                <w:szCs w:val="20"/>
+                                <w:lang w:val="fr-CA"/>
+                              </w:rPr>
+                              <w:t>Via</w:t>
+                            </w:r>
+                          </w:p>
+                        </w:txbxContent>
+                      </wps:txbx>
+                      <wps:bodyPr rot="0" spcFirstLastPara="0" vertOverflow="overflow" horzOverflow="overflow" vert="horz" wrap="none" lIns="91440" tIns="45720" rIns="91440" bIns="45720" numCol="1" spcCol="0" rtlCol="0" fromWordArt="0" anchor="t" anchorCtr="0" forceAA="0" compatLnSpc="1">
+                        <a:prstTxWarp prst="textNoShape">
+                          <a:avLst/>
+                        </a:prstTxWarp>
+                        <a:noAutofit/>
+                      </wps:bodyPr>
+                    </wps:wsp>
+                  </a:graphicData>
+                </a:graphic>
+                <wp14:sizeRelV relativeFrom="margin">
+                  <wp14:pctHeight>0</wp14:pctHeight>
+                </wp14:sizeRelV>
+              </wp:anchor>
+            </w:drawing>
+          </mc:Choice>
+          <mc:Fallback>
+            <w:pict>
+              <v:shapetype w14:anchorId="0CC54689" id="_x0000_t202" coordsize="21600,21600" o:spt="202" path="m,l,21600r21600,l21600,xe">
+                <v:stroke joinstyle="miter"/>
+                <v:path gradientshapeok="t" o:connecttype="rect"/>
+              </v:shapetype>
+              <v:shape id="Text Box 12" o:spid="_x0000_s1026" type="#_x0000_t202" style="position:absolute;margin-left:260.7pt;margin-top:12.9pt;width:1in;height:18.1pt;z-index:251673600;visibility:visible;mso-wrap-style:none;mso-height-percent:0;mso-wrap-distance-left:9pt;mso-wrap-distance-top:0;mso-wrap-distance-right:9pt;mso-wrap-distance-bottom:0;mso-position-horizontal:absolute;mso-position-horizontal-relative:text;mso-position-vertical:absolute;mso-position-vertical-relative:text;mso-height-percent:0;mso-height-relative:margin;v-text-anchor:top" o:gfxdata="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" fillcolor="#d8d8d8 [2732]" strokecolor="#ffc000" strokeweight=".5pt">
+                <v:textbox>
+                  <w:txbxContent>
+                    <w:p>
+                      <w:pPr>
+                        <w:rPr>
+                          <w:sz w:val="20"/>
+                          <w:szCs w:val="20"/>
+                          <w:lang w:val="fr-CA"/>
+                        </w:rPr>
+                      </w:pPr>
+                      <w:r>
+                        <w:rPr>
+                          <w:sz w:val="20"/>
+                          <w:szCs w:val="20"/>
+                          <w:lang w:val="fr-CA"/>
+                        </w:rPr>
+                        <w:t>Via</w:t>
+                      </w:r>
+                    </w:p>
+                  </w:txbxContent>
+                </v:textbox>
+              </v:shape>
+            </w:pict>
+          </mc:Fallback>
+        </mc:AlternateContent>
+      </w:r>
+      <w:r>
+        <w:rPr>
+          <w:noProof/>
+          <w:lang w:val="fr-CA"/>
+        </w:rPr>
+        <mc:AlternateContent>
+          <mc:Choice Requires="wps">
+            <w:drawing>
+              <wp:anchor distT="0" distB="0" distL="114300" distR="114300" simplePos="0" relativeHeight="251671552" behindDoc="0" locked="0" layoutInCell="1" allowOverlap="1" wp14:anchorId="30624436" wp14:editId="064E8139">
+                <wp:simplePos x="0" y="0"/>
+                <wp:positionH relativeFrom="column">
+                  <wp:posOffset>2676856</wp:posOffset>
+                </wp:positionH>
+                <wp:positionV relativeFrom="paragraph">
+                  <wp:posOffset>312819</wp:posOffset>
+                </wp:positionV>
+                <wp:extent cx="637175" cy="979663"/>
+                <wp:effectExtent l="19050" t="19050" r="29845" b="30480"/>
+                <wp:wrapNone/>
+                <wp:docPr id="1489409691" name="Oval 8"/>
+                <wp:cNvGraphicFramePr/>
+                <a:graphic xmlns:a="http://schemas.openxmlformats.org/drawingml/2006/main">
+                  <a:graphicData uri="http://schemas.microsoft.com/office/word/2010/wordprocessingShape">
+                    <wps:wsp>
+                      <wps:cNvSpPr/>
+                      <wps:spPr>
+                        <a:xfrm>
+                          <a:off x="0" y="0"/>
+                          <a:ext cx="637175" cy="979663"/>
+                        </a:xfrm>
+                        <a:prstGeom prst="ellipse">
+                          <a:avLst/>
+                        </a:prstGeom>
+                        <a:noFill/>
+                        <a:ln w="57150">
+                          <a:solidFill>
+                            <a:srgbClr val="00B050"/>
+                          </a:solidFill>
+                          <a:prstDash val="solid"/>
+                        </a:ln>
+                      </wps:spPr>
+                      <wps:style>
+                        <a:lnRef idx="2">
+                          <a:schemeClr val="accent1">
+                            <a:shade val="15000"/>
+                          </a:schemeClr>
+                        </a:lnRef>
+                        <a:fillRef idx="1">
+                          <a:schemeClr val="accent1"/>
+                        </a:fillRef>
+                        <a:effectRef idx="0">
+                          <a:schemeClr val="accent1"/>
+                        </a:effectRef>
+                        <a:fontRef idx="minor">
+                          <a:schemeClr val="lt1"/>
+                        </a:fontRef>
+                      </wps:style>
+                      <wps:bodyPr rot="0" spcFirstLastPara="0" vertOverflow="overflow" horzOverflow="overflow" vert="horz" wrap="square" lIns="91440" tIns="45720" rIns="91440" bIns="45720" numCol="1" spcCol="0" rtlCol="0" fromWordArt="0" anchor="ctr" anchorCtr="0" forceAA="0" compatLnSpc="1">
+                        <a:prstTxWarp prst="textNoShape">
+                          <a:avLst/>
+                        </a:prstTxWarp>
+                        <a:noAutofit/>
+                      </wps:bodyPr>
+                    </wps:wsp>
+                  </a:graphicData>
+                </a:graphic>
+                <wp14:sizeRelH relativeFrom="margin">
+                  <wp14:pctWidth>0</wp14:pctWidth>
+                </wp14:sizeRelH>
+                <wp14:sizeRelV relativeFrom="margin">
+                  <wp14:pctHeight>0</wp14:pctHeight>
+                </wp14:sizeRelV>
+              </wp:anchor>
+            </w:drawing>
+          </mc:Choice>
+          <mc:Fallback>
+            <w:pict>
+              <v:oval w14:anchorId="20F2F4C1" id="Oval 8" o:spid="_x0000_s1026" style="position:absolute;margin-left:210.8pt;margin-top:24.65pt;width:50.15pt;height:77.15pt;z-index:251671552;visibility:visible;mso-wrap-style:square;mso-width-percent:0;mso-height-percent:0;mso-wrap-distance-left:9pt;mso-wrap-distance-top:0;mso-wrap-distance-right:9pt;mso-wrap-distance-bottom:0;mso-position-horizontal:absolute;mso-position-horizontal-relative:text;mso-position-vertical:absolute;mso-position-vertical-relative:text;mso-width-percent:0;mso-height-percent:0;mso-width-relative:margin;mso-height-relative:margin;v-text-anchor:middle" o:gfxdata="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" filled="f" strokecolor="#00b050" strokeweight="4.5pt">
+                <v:stroke joinstyle="miter"/>
+              </v:oval>
+            </w:pict>
+          </mc:Fallback>
+        </mc:AlternateContent>
+      </w:r>
+    </w:p>
+    <w:p>
+      <w:pPr>
+        <w:jc w:val="center"/>
+        <w:rPr>
+          <w:lang w:val="fr-CA"/>
+        </w:rPr>
+      </w:pPr>
+      <w:r>
+        <w:rPr>
+          <w:noProof/>
+          <w:lang w:val="fr-CA"/>
+        </w:rPr>
+        <w:drawing>
+          <wp:anchor distT="0" distB="0" distL="114300" distR="114300" simplePos="0" relativeHeight="251672576" behindDoc="0" locked="0" layoutInCell="1" allowOverlap="1" wp14:anchorId="06236842" wp14:editId="2445D544">
+            <wp:simplePos x="0" y="0"/>
+            <wp:positionH relativeFrom="margin">
+              <wp:posOffset>2727217</wp:posOffset>
+            </wp:positionH>
+            <wp:positionV relativeFrom="paragraph">
+              <wp:posOffset>422275</wp:posOffset>
+            </wp:positionV>
+            <wp:extent cx="615645" cy="125409"/>
+            <wp:effectExtent l="35560" t="21590" r="48895" b="10795"/>
+            <wp:wrapNone/>
+            <wp:docPr id="871950097" name="Picture 11" descr="A close up of a screen&#10;&#10;AI-generated content may be incorrect."/>
+            <wp:cNvGraphicFramePr>
+              <a:graphicFrameLocks xmlns:a="http://schemas.openxmlformats.org/drawingml/2006/main" noChangeAspect="1"/>
+            </wp:cNvGraphicFramePr>
+            <a:graphic xmlns:a="http://schemas.openxmlformats.org/drawingml/2006/main">
+              <a:graphicData uri="http://schemas.openxmlformats.org/drawingml/2006/picture">
+                <pic:pic xmlns:pic="http://schemas.openxmlformats.org/drawingml/2006/picture">
+                  <pic:nvPicPr>
+                    <pic:cNvPr id="871950097" name="Picture 11" descr="A close up of a screen&#10;&#10;AI-generated content may be incorrect."/>
+                    <pic:cNvPicPr/>
+                  </pic:nvPicPr>
+                  <pic:blipFill>
+                    <a:blip r:embed="rId14" cstate="print">
+                      <a:extLst>
+                        <a:ext uri="{28A0092B-C50C-407E-A947-70E740481C1C}">
+                          <a14:useLocalDpi xmlns:a14="http://schemas.microsoft.com/office/drawing/2010/main" val="0"/>
+                        </a:ext>
+                      </a:extLst>
+                    </a:blip>
+                    <a:stretch>
+                      <a:fillRect/>
+                    </a:stretch>
+                  </pic:blipFill>
+                  <pic:spPr>
+                    <a:xfrm rot="4800947">
+                      <a:off x="0" y="0"/>
+                      <a:ext cx="615645" cy="125409"/>
+                    </a:xfrm>
+                    <a:prstGeom prst="rect">
+                      <a:avLst/>
+                    </a:prstGeom>
+                  </pic:spPr>
+                </pic:pic>
+              </a:graphicData>
+            </a:graphic>
+            <wp14:sizeRelH relativeFrom="margin">
+              <wp14:pctWidth>0</wp14:pctWidth>
+            </wp14:sizeRelH>
+            <wp14:sizeRelV relativeFrom="margin">
+              <wp14:pctHeight>0</wp14:pctHeight>
+            </wp14:sizeRelV>
+          </wp:anchor>
+        </w:drawing>
+      </w:r>
+      <w:r>
+        <w:rPr>
+          <w:lang w:val="fr-CA"/>
+        </w:rPr>
+        <w:drawing>
+          <wp:inline distT="0" distB="0" distL="0" distR="0" wp14:anchorId="435D5A01" wp14:editId="51A2BC5D">
+            <wp:extent cx="3542069" cy="1450129"/>
+            <wp:effectExtent l="0" t="0" r="1270" b="0"/>
+            <wp:docPr id="2099787927" name="Picture 1" descr="A computer screen shot of a circuit board&#10;&#10;AI-generated content may be incorrect."/>
+            <wp:cNvGraphicFramePr>
+              <a:graphicFrameLocks xmlns:a="http://schemas.openxmlformats.org/drawingml/2006/main" noChangeAspect="1"/>
+            </wp:cNvGraphicFramePr>
+            <a:graphic xmlns:a="http://schemas.openxmlformats.org/drawingml/2006/main">
+              <a:graphicData uri="http://schemas.openxmlformats.org/drawingml/2006/picture">
+                <pic:pic xmlns:pic="http://schemas.openxmlformats.org/drawingml/2006/picture">
+                  <pic:nvPicPr>
+                    <pic:cNvPr id="2099787927" name="Picture 1" descr="A computer screen shot of a circuit board&#10;&#10;AI-generated content may be incorrect."/>
+                    <pic:cNvPicPr/>
+                  </pic:nvPicPr>
+                  <pic:blipFill>
+                    <a:blip r:embed="rId15"/>
+                    <a:stretch>
+                      <a:fillRect/>
+                    </a:stretch>
+                  </pic:blipFill>
+                  <pic:spPr>
+                    <a:xfrm>
+                      <a:off x="0" y="0"/>
+                      <a:ext cx="3562348" cy="1458431"/>
+                    </a:xfrm>
+                    <a:prstGeom prst="rect">
+                      <a:avLst/>
+                    </a:prstGeom>
+                  </pic:spPr>
+                </pic:pic>
+              </a:graphicData>
+            </a:graphic>
+          </wp:inline>
+        </w:drawing>
+      </w:r>
+    </w:p>
+    <w:p>
+      <w:pPr>
+        <w:pStyle w:val="Caption"/>
+        <w:jc w:val="center"/>
+        <w:rPr>
+          <w:lang w:val="fr-CA"/>
+        </w:rPr>
+      </w:pPr>
+      <w:bookmarkStart w:id="6" w:name="_Ref196805746"/>
+      <w:bookmarkStart w:id="7" w:name="_Ref196805758"/>
+      <w:r>
+        <w:rPr>
+          <w:lang w:val="fr-CA"/>
+        </w:rPr>
+        <w:t xml:space="preserve">Figure </w:t>
+      </w:r>
+      <w:r>
+        <w:fldChar w:fldCharType="begin"/>
+      </w:r>
+      <w:r>
+        <w:rPr>
+          <w:lang w:val="fr-CA"/>
+        </w:rPr>
+        <w:instrText xml:space="preserve"> SEQ Figure \* ARABIC </w:instrText>
+      </w:r>
+      <w:r>
+        <w:fldChar w:fldCharType="separate"/>
+      </w:r>
+      <w:r>
+        <w:rPr>
+          <w:noProof/>
+          <w:lang w:val="fr-CA"/>
+        </w:rPr>
+        <w:t>1</w:t>
+      </w:r>
+      <w:r>
+        <w:fldChar w:fldCharType="end"/>
+      </w:r>
+      <w:bookmarkEnd w:id="7"/>
+      <w:r>
+        <w:rPr>
+          <w:lang w:val="fr-CA"/>
+        </w:rPr>
+        <w:t xml:space="preserve"> : Rappel de TD* au 5V</w:t>
+      </w:r>
+      <w:bookmarkEnd w:id="6"/>
+      <w:r>
+        <w:rPr>
+          <w:lang w:val="fr-CA"/>
+        </w:rPr>
+        <w:t xml:space="preserve"> – </w:t>
+      </w:r>
+      <w:r>
+        <w:rPr>
+          <w:b/>
+          <w:bCs/>
+          <w:lang w:val="fr-CA"/>
+        </w:rPr>
+        <w:t xml:space="preserve">Côté </w:t>
+      </w:r>
+      <w:r>
+        <w:rPr>
+          <w:b/>
+          <w:bCs/>
+          <w:lang w:val="fr-CA"/>
+        </w:rPr>
+        <w:t>verso</w:t>
+      </w:r>
+      <w:r>
+        <w:rPr>
+          <w:lang w:val="fr-CA"/>
+        </w:rPr>
+        <w:t xml:space="preserve"> </w:t>
+      </w:r>
+      <w:r>
+        <w:rPr>
+          <w:lang w:val="fr-CA"/>
+        </w:rPr>
+        <w:t>du PCB</w:t>
+      </w:r>
     </w:p>
     <w:p>
       <w:pPr>
@@ -5583,11 +6184,12 @@
           <w:lang w:val="fr-CA"/>
         </w:rPr>
       </w:pPr>
-      <w:bookmarkStart w:id="6" w:name="_Toc193696537"/>
-      <w:r>
-        <w:rPr>
-          <w:lang w:val="fr-CA"/>
-        </w:rPr>
+      <w:bookmarkStart w:id="8" w:name="_Toc193696537"/>
+      <w:r>
+        <w:rPr>
+          <w:lang w:val="fr-CA"/>
+        </w:rPr>
+        <w:lastRenderedPageBreak/>
         <w:t xml:space="preserve">Schéma du </w:t>
       </w:r>
       <w:r>
@@ -5596,7 +6198,7 @@
         </w:rPr>
         <w:t>PCB</w:t>
       </w:r>
-      <w:bookmarkEnd w:id="6"/>
+      <w:bookmarkEnd w:id="8"/>
     </w:p>
     <w:p>
       <w:pPr>
@@ -5632,7 +6234,7 @@
                     <pic:cNvPicPr/>
                   </pic:nvPicPr>
                   <pic:blipFill>
-                    <a:blip r:embed="rId14"/>
+                    <a:blip r:embed="rId16"/>
                     <a:stretch>
                       <a:fillRect/>
                     </a:stretch>
@@ -5700,7 +6302,7 @@
           <w:szCs w:val="24"/>
           <w:lang w:val="fr-CA"/>
         </w:rPr>
-        <w:t>1</w:t>
+        <w:t>2</w:t>
       </w:r>
       <w:r>
         <w:rPr>
@@ -5725,14 +6327,14 @@
           <w:lang w:val="fr-CA"/>
         </w:rPr>
       </w:pPr>
-      <w:bookmarkStart w:id="7" w:name="_Toc193696538"/>
+      <w:bookmarkStart w:id="9" w:name="_Toc193696538"/>
       <w:r>
         <w:rPr>
           <w:lang w:val="fr-CA"/>
         </w:rPr>
         <w:t>Alimentation</w:t>
       </w:r>
-      <w:bookmarkEnd w:id="7"/>
+      <w:bookmarkEnd w:id="9"/>
     </w:p>
     <w:p>
       <w:pPr>
@@ -5793,7 +6395,7 @@
           <w:noProof/>
           <w:lang w:val="fr-CA"/>
         </w:rPr>
-        <w:t>2</w:t>
+        <w:t>3</w:t>
       </w:r>
       <w:r>
         <w:rPr>
@@ -5861,7 +6463,7 @@
           <w:noProof/>
           <w:lang w:val="fr-CA"/>
         </w:rPr>
-        <w:t>3</w:t>
+        <w:t>4</w:t>
       </w:r>
       <w:r>
         <w:rPr>
@@ -6202,11 +6804,7 @@
           </mc:Choice>
           <mc:Fallback>
             <w:pict>
-              <v:shapetype w14:anchorId="479EC53D" id="_x0000_t202" coordsize="21600,21600" o:spt="202" path="m,l,21600r21600,l21600,xe">
-                <v:stroke joinstyle="miter"/>
-                <v:path gradientshapeok="t" o:connecttype="rect"/>
-              </v:shapetype>
-              <v:shape id="Text Box 1" o:spid="_x0000_s1026" type="#_x0000_t202" style="position:absolute;left:0;text-align:left;margin-left:-13.55pt;margin-top:21.15pt;width:50.8pt;height:50.8pt;z-index:251660288;visibility:visible;mso-wrap-style:square;mso-width-percent:0;mso-height-percent:0;mso-wrap-distance-left:9pt;mso-wrap-distance-top:0;mso-wrap-distance-right:9pt;mso-wrap-distance-bottom:0;mso-position-horizontal:absolute;mso-position-horizontal-relative:text;mso-position-vertical:absolute;mso-position-vertical-relative:text;mso-width-percent:0;mso-height-percent:0;mso-width-relative:margin;mso-height-relative:margin;v-text-anchor:top" o:gfxdata="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" fillcolor="#e97132 [3205]" strokeweight=".5pt">
+              <v:shape w14:anchorId="479EC53D" id="Text Box 1" o:spid="_x0000_s1027" type="#_x0000_t202" style="position:absolute;left:0;text-align:left;margin-left:-13.55pt;margin-top:21.15pt;width:50.8pt;height:50.8pt;z-index:251660288;visibility:visible;mso-wrap-style:square;mso-width-percent:0;mso-height-percent:0;mso-wrap-distance-left:9pt;mso-wrap-distance-top:0;mso-wrap-distance-right:9pt;mso-wrap-distance-bottom:0;mso-position-horizontal:absolute;mso-position-horizontal-relative:text;mso-position-vertical:absolute;mso-position-vertical-relative:text;mso-width-percent:0;mso-height-percent:0;mso-width-relative:margin;mso-height-relative:margin;v-text-anchor:top" o:gfxdata="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" fillcolor="#e97132 [3205]" strokeweight=".5pt">
                 <v:textbox>
                   <w:txbxContent>
                     <w:p>
@@ -6263,7 +6861,7 @@
                     <pic:cNvPicPr/>
                   </pic:nvPicPr>
                   <pic:blipFill>
-                    <a:blip r:embed="rId14"/>
+                    <a:blip r:embed="rId16"/>
                     <a:stretch>
                       <a:fillRect/>
                     </a:stretch>
@@ -6294,7 +6892,7 @@
           <w:lang w:val="fr-CA"/>
         </w:rPr>
       </w:pPr>
-      <w:bookmarkStart w:id="8" w:name="_Ref193642777"/>
+      <w:bookmarkStart w:id="10" w:name="_Ref193642777"/>
       <w:r>
         <w:rPr>
           <w:sz w:val="24"/>
@@ -6332,7 +6930,7 @@
           <w:szCs w:val="24"/>
           <w:lang w:val="fr-CA"/>
         </w:rPr>
-        <w:t>2</w:t>
+        <w:t>3</w:t>
       </w:r>
       <w:r>
         <w:rPr>
@@ -6341,7 +6939,7 @@
         </w:rPr>
         <w:fldChar w:fldCharType="end"/>
       </w:r>
-      <w:bookmarkEnd w:id="8"/>
+      <w:bookmarkEnd w:id="10"/>
       <w:r>
         <w:rPr>
           <w:sz w:val="24"/>
@@ -6665,7 +7263,7 @@
           </mc:Choice>
           <mc:Fallback>
             <w:pict>
-              <v:shape w14:anchorId="1FD069DC" id="_x0000_s1027" type="#_x0000_t202" style="position:absolute;left:0;text-align:left;margin-left:-13.55pt;margin-top:21.15pt;width:50.8pt;height:50.8pt;z-index:251666432;visibility:visible;mso-wrap-style:square;mso-width-percent:0;mso-height-percent:0;mso-wrap-distance-left:9pt;mso-wrap-distance-top:0;mso-wrap-distance-right:9pt;mso-wrap-distance-bottom:0;mso-position-horizontal:absolute;mso-position-horizontal-relative:text;mso-position-vertical:absolute;mso-position-vertical-relative:text;mso-width-percent:0;mso-height-percent:0;mso-width-relative:margin;mso-height-relative:margin;v-text-anchor:top" o:gfxdata="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" fillcolor="#e97132 [3205]" strokeweight=".5pt">
+              <v:shape w14:anchorId="1FD069DC" id="_x0000_s1028" type="#_x0000_t202" style="position:absolute;left:0;text-align:left;margin-left:-13.55pt;margin-top:21.15pt;width:50.8pt;height:50.8pt;z-index:251666432;visibility:visible;mso-wrap-style:square;mso-width-percent:0;mso-height-percent:0;mso-wrap-distance-left:9pt;mso-wrap-distance-top:0;mso-wrap-distance-right:9pt;mso-wrap-distance-bottom:0;mso-position-horizontal:absolute;mso-position-horizontal-relative:text;mso-position-vertical:absolute;mso-position-vertical-relative:text;mso-width-percent:0;mso-height-percent:0;mso-width-relative:margin;mso-height-relative:margin;v-text-anchor:top" o:gfxdata="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" fillcolor="#e97132 [3205]" strokeweight=".5pt">
                 <v:textbox>
                   <w:txbxContent>
                     <w:p>
@@ -6722,7 +7320,7 @@
                     <pic:cNvPicPr/>
                   </pic:nvPicPr>
                   <pic:blipFill>
-                    <a:blip r:embed="rId14"/>
+                    <a:blip r:embed="rId16"/>
                     <a:stretch>
                       <a:fillRect/>
                     </a:stretch>
@@ -6753,7 +7351,7 @@
           <w:lang w:val="fr-CA"/>
         </w:rPr>
       </w:pPr>
-      <w:bookmarkStart w:id="9" w:name="_Ref193642737"/>
+      <w:bookmarkStart w:id="11" w:name="_Ref193642737"/>
       <w:r>
         <w:rPr>
           <w:sz w:val="24"/>
@@ -6791,7 +7389,7 @@
           <w:szCs w:val="24"/>
           <w:lang w:val="fr-CA"/>
         </w:rPr>
-        <w:t>3</w:t>
+        <w:t>4</w:t>
       </w:r>
       <w:r>
         <w:rPr>
@@ -6800,7 +7398,7 @@
         </w:rPr>
         <w:fldChar w:fldCharType="end"/>
       </w:r>
-      <w:bookmarkEnd w:id="9"/>
+      <w:bookmarkEnd w:id="11"/>
       <w:r>
         <w:rPr>
           <w:sz w:val="24"/>
@@ -6824,14 +7422,14 @@
           <w:lang w:val="fr-CA"/>
         </w:rPr>
       </w:pPr>
-      <w:bookmarkStart w:id="10" w:name="_Toc193696539"/>
+      <w:bookmarkStart w:id="12" w:name="_Toc193696539"/>
       <w:r>
         <w:rPr>
           <w:lang w:val="fr-CA"/>
         </w:rPr>
         <w:t>Entrées/Sorties (Bornier J1)</w:t>
       </w:r>
-      <w:bookmarkEnd w:id="10"/>
+      <w:bookmarkEnd w:id="12"/>
     </w:p>
     <w:tbl>
       <w:tblPr>
@@ -7313,7 +7911,7 @@
           <w:lang w:val="fr-CA"/>
         </w:rPr>
       </w:pPr>
-      <w:bookmarkStart w:id="11" w:name="_Toc193696540"/>
+      <w:bookmarkStart w:id="13" w:name="_Toc193696540"/>
       <w:r>
         <w:rPr>
           <w:lang w:val="fr-CA"/>
@@ -7328,7 +7926,7 @@
         </w:rPr>
         <w:t>Disable</w:t>
       </w:r>
-      <w:bookmarkEnd w:id="11"/>
+      <w:bookmarkEnd w:id="13"/>
       <w:proofErr w:type="spellEnd"/>
     </w:p>
     <w:p>
@@ -7369,7 +7967,19 @@
         <w:rPr>
           <w:lang w:val="fr-CA"/>
         </w:rPr>
-        <w:t>. Toutefois, la broche « Pout » continue de suivre l’état de la broche « Pin ».</w:t>
+        <w:t>. Toutefois, la broche « P</w:t>
+      </w:r>
+      <w:r>
+        <w:rPr>
+          <w:lang w:val="fr-CA"/>
+        </w:rPr>
+        <w:t>o</w:t>
+      </w:r>
+      <w:r>
+        <w:rPr>
+          <w:lang w:val="fr-CA"/>
+        </w:rPr>
+        <w:t>ut » continue de suivre l’état de la broche « Pin ».</w:t>
       </w:r>
     </w:p>
     <w:p>
@@ -7399,14 +8009,14 @@
           <w:lang w:val="fr-CA"/>
         </w:rPr>
       </w:pPr>
-      <w:bookmarkStart w:id="12" w:name="_Toc193696541"/>
+      <w:bookmarkStart w:id="14" w:name="_Toc193696541"/>
       <w:r>
         <w:rPr>
           <w:lang w:val="fr-CA"/>
         </w:rPr>
         <w:t>Ajustement audio</w:t>
       </w:r>
-      <w:bookmarkEnd w:id="12"/>
+      <w:bookmarkEnd w:id="14"/>
     </w:p>
     <w:p>
       <w:pPr>
@@ -7435,7 +8045,7 @@
           <w:lang w:val="fr-CA"/>
         </w:rPr>
       </w:pPr>
-      <w:bookmarkStart w:id="13" w:name="_Toc193696542"/>
+      <w:bookmarkStart w:id="15" w:name="_Toc193696542"/>
       <w:r>
         <w:rPr>
           <w:lang w:val="fr-CA"/>
@@ -7449,7 +8059,7 @@
         </w:rPr>
         <w:t>Burst</w:t>
       </w:r>
-      <w:bookmarkEnd w:id="13"/>
+      <w:bookmarkEnd w:id="15"/>
       <w:proofErr w:type="spellEnd"/>
     </w:p>
     <w:p>
@@ -7524,13 +8134,25 @@
           <w:lang w:val="fr-CA"/>
         </w:rPr>
       </w:pPr>
-      <w:bookmarkStart w:id="14" w:name="_Toc193696543"/>
+      <w:bookmarkStart w:id="16" w:name="_Toc193696543"/>
       <w:r>
         <w:rPr>
           <w:lang w:val="fr-CA"/>
         </w:rPr>
         <w:lastRenderedPageBreak/>
-        <w:t xml:space="preserve">Sélection de </w:t>
+        <w:t>Sélection d</w:t>
+      </w:r>
+      <w:r>
+        <w:rPr>
+          <w:lang w:val="fr-CA"/>
+        </w:rPr>
+        <w:t>e fréquence de</w:t>
+      </w:r>
+      <w:r>
+        <w:rPr>
+          <w:lang w:val="fr-CA"/>
+        </w:rPr>
+        <w:t xml:space="preserve"> </w:t>
       </w:r>
       <w:proofErr w:type="spellStart"/>
       <w:r>
@@ -7539,7 +8161,7 @@
         </w:rPr>
         <w:t>tone</w:t>
       </w:r>
-      <w:bookmarkEnd w:id="14"/>
+      <w:bookmarkEnd w:id="16"/>
       <w:proofErr w:type="spellEnd"/>
     </w:p>
     <w:p>
@@ -13496,7 +14118,7 @@
         </w:rPr>
         <w:tab/>
       </w:r>
-      <w:bookmarkStart w:id="15" w:name="_Ref193640961"/>
+      <w:bookmarkStart w:id="17" w:name="_Ref193640961"/>
       <w:r>
         <w:t xml:space="preserve">Table </w:t>
       </w:r>
@@ -13518,11 +14140,11 @@
       <w:r>
         <w:fldChar w:fldCharType="end"/>
       </w:r>
-      <w:bookmarkEnd w:id="15"/>
+      <w:bookmarkEnd w:id="17"/>
       <w:r>
         <w:t xml:space="preserve"> </w:t>
       </w:r>
-      <w:bookmarkStart w:id="16" w:name="_Ref196559284"/>
+      <w:bookmarkStart w:id="18" w:name="_Ref196559284"/>
       <w:r>
         <w:t xml:space="preserve">: </w:t>
       </w:r>
@@ -13534,7 +14156,7 @@
       <w:r>
         <w:t xml:space="preserve"> de tone</w:t>
       </w:r>
-      <w:bookmarkEnd w:id="16"/>
+      <w:bookmarkEnd w:id="18"/>
     </w:p>
     <w:p>
       <w:pPr>
@@ -13830,15 +14452,11 @@
               <w:fldChar w:fldCharType="separate"/>
             </w:r>
             <w:r>
-              <w:rPr>
-                <w:lang w:val="fr-CA"/>
-              </w:rPr>
               <w:t xml:space="preserve">Table </w:t>
             </w:r>
             <w:r>
               <w:rPr>
                 <w:noProof/>
-                <w:lang w:val="fr-CA"/>
               </w:rPr>
               <w:t>3</w:t>
             </w:r>
@@ -14305,7 +14923,13 @@
         <w:t xml:space="preserve"> </w:t>
       </w:r>
     </w:p>
-    <w:p/>
+    <w:p>
+      <w:pPr>
+        <w:rPr>
+          <w:lang w:val="fr-CA"/>
+        </w:rPr>
+      </w:pPr>
+    </w:p>
     <w:sectPr>
       <w:pgSz w:w="12240" w:h="15840"/>
       <w:pgMar w:top="1440" w:right="1440" w:bottom="1440" w:left="1440" w:header="720" w:footer="720" w:gutter="0"/>
@@ -14917,7 +15541,6 @@
   <w:style w:type="character" w:default="1" w:styleId="DefaultParagraphFont">
     <w:name w:val="Default Paragraph Font"/>
     <w:uiPriority w:val="1"/>
-    <w:semiHidden/>
     <w:unhideWhenUsed/>
   </w:style>
   <w:style w:type="table" w:default="1" w:styleId="TableNormal">

</xml_diff>